<commit_message>
Included option for group analysis, choosing between median or mean, smoothing PSDs etc
</commit_message>
<xml_diff>
--- a/ReadMe.docx
+++ b/ReadMe.docx
@@ -131,7 +131,23 @@
           <w:sz w:val="24"/>
           <w:szCs w:val="24"/>
         </w:rPr>
-        <w:t>In addition to the TLSA cohort, two other datasets were used in one study (Murty et al., 2020)</w:t>
+        <w:t>In addition to the TLSA cohort, two other datasets were used in one study (Murty et al., 2020</w:t>
+      </w:r>
+      <w:r>
+        <w:rPr>
+          <w:rFonts w:ascii="Times New Roman" w:eastAsia="Times New Roman" w:hAnsi="Times New Roman" w:cs="Times New Roman"/>
+          <w:sz w:val="24"/>
+          <w:szCs w:val="24"/>
+        </w:rPr>
+        <w:t>, Neuroimage</w:t>
+      </w:r>
+      <w:r>
+        <w:rPr>
+          <w:rFonts w:ascii="Times New Roman" w:eastAsia="Times New Roman" w:hAnsi="Times New Roman" w:cs="Times New Roman"/>
+          <w:sz w:val="24"/>
+          <w:szCs w:val="24"/>
+        </w:rPr>
+        <w:t>)</w:t>
       </w:r>
       <w:r>
         <w:rPr>
@@ -155,6 +171,14 @@
           <w:sz w:val="24"/>
           <w:szCs w:val="24"/>
         </w:rPr>
+        <w:t>, JNeurosci</w:t>
+      </w:r>
+      <w:r>
+        <w:rPr>
+          <w:rFonts w:ascii="Times New Roman" w:eastAsia="Times New Roman" w:hAnsi="Times New Roman" w:cs="Times New Roman"/>
+          <w:sz w:val="24"/>
+          <w:szCs w:val="24"/>
+        </w:rPr>
         <w:t xml:space="preserve">) </w:t>
       </w:r>
       <w:r>
@@ -179,25 +203,7 @@
           <w:sz w:val="24"/>
           <w:szCs w:val="24"/>
         </w:rPr>
-        <w:t>. These are called “</w:t>
-      </w:r>
-      <w:proofErr w:type="spellStart"/>
-      <w:r>
-        <w:rPr>
-          <w:rFonts w:ascii="Times New Roman" w:eastAsia="Times New Roman" w:hAnsi="Times New Roman" w:cs="Times New Roman"/>
-          <w:sz w:val="24"/>
-          <w:szCs w:val="24"/>
-        </w:rPr>
-        <w:t>VisualGamma</w:t>
-      </w:r>
-      <w:proofErr w:type="spellEnd"/>
-      <w:r>
-        <w:rPr>
-          <w:rFonts w:ascii="Times New Roman" w:eastAsia="Times New Roman" w:hAnsi="Times New Roman" w:cs="Times New Roman"/>
-          <w:sz w:val="24"/>
-          <w:szCs w:val="24"/>
-        </w:rPr>
-        <w:t>” and “</w:t>
+        <w:t>. These are called “VisualGamma” and “</w:t>
       </w:r>
       <w:r>
         <w:rPr>
@@ -573,25 +579,7 @@
           <w:sz w:val="24"/>
           <w:szCs w:val="20"/>
         </w:rPr>
-        <w:t xml:space="preserve">Could be replaced with a cleaner </w:t>
-      </w:r>
-      <w:proofErr w:type="spellStart"/>
-      <w:r>
-        <w:rPr>
-          <w:rFonts w:ascii="Times New Roman" w:eastAsia="Times New Roman" w:hAnsi="Times New Roman" w:cs="Times New Roman"/>
-          <w:sz w:val="24"/>
-          <w:szCs w:val="20"/>
-        </w:rPr>
-        <w:t>followup</w:t>
-      </w:r>
-      <w:proofErr w:type="spellEnd"/>
-      <w:r>
-        <w:rPr>
-          <w:rFonts w:ascii="Times New Roman" w:eastAsia="Times New Roman" w:hAnsi="Times New Roman" w:cs="Times New Roman"/>
-          <w:sz w:val="24"/>
-          <w:szCs w:val="20"/>
-        </w:rPr>
-        <w:t>/baseline: 6</w:t>
+        <w:t>Could be replaced with a cleaner followup/baseline: 6</w:t>
       </w:r>
     </w:p>
     <w:p>
@@ -928,36 +916,24 @@
           <w:sz w:val="24"/>
           <w:szCs w:val="20"/>
         </w:rPr>
+        <w:t xml:space="preserve"> which</w:t>
+      </w:r>
+      <w:r>
+        <w:rPr>
+          <w:rFonts w:ascii="Times New Roman" w:eastAsia="Times New Roman" w:hAnsi="Times New Roman" w:cs="Times New Roman"/>
+          <w:sz w:val="24"/>
+          <w:szCs w:val="20"/>
+        </w:rPr>
         <w:t xml:space="preserve"> </w:t>
       </w:r>
-      <w:proofErr w:type="spellStart"/>
-      <w:r>
-        <w:rPr>
-          <w:rFonts w:ascii="Times New Roman" w:eastAsia="Times New Roman" w:hAnsi="Times New Roman" w:cs="Times New Roman"/>
-          <w:sz w:val="24"/>
-          <w:szCs w:val="20"/>
-        </w:rPr>
-        <w:t>whichstands</w:t>
-      </w:r>
-      <w:proofErr w:type="spellEnd"/>
-      <w:r>
-        <w:rPr>
-          <w:rFonts w:ascii="Times New Roman" w:eastAsia="Times New Roman" w:hAnsi="Times New Roman" w:cs="Times New Roman"/>
-          <w:sz w:val="24"/>
-          <w:szCs w:val="20"/>
-        </w:rPr>
-        <w:t xml:space="preserve"> for </w:t>
-      </w:r>
-      <w:proofErr w:type="spellStart"/>
-      <w:r>
-        <w:rPr>
-          <w:rFonts w:ascii="Times New Roman" w:eastAsia="Times New Roman" w:hAnsi="Times New Roman" w:cs="Times New Roman"/>
-          <w:sz w:val="24"/>
-          <w:szCs w:val="20"/>
-        </w:rPr>
-        <w:t>TemporalFrequency-CounterPhasing</w:t>
-      </w:r>
-      <w:proofErr w:type="spellEnd"/>
+      <w:r>
+        <w:rPr>
+          <w:rFonts w:ascii="Times New Roman" w:eastAsia="Times New Roman" w:hAnsi="Times New Roman" w:cs="Times New Roman"/>
+          <w:sz w:val="24"/>
+          <w:szCs w:val="20"/>
+        </w:rPr>
+        <w:t>stands for TemporalFrequency-CounterPhasing</w:t>
+      </w:r>
       <w:r>
         <w:rPr>
           <w:rFonts w:ascii="Times New Roman" w:eastAsia="Times New Roman" w:hAnsi="Times New Roman" w:cs="Times New Roman"/>
@@ -1221,16 +1197,7 @@
           <w:szCs w:val="20"/>
           <w:highlight w:val="yellow"/>
         </w:rPr>
-        <w:t xml:space="preserve">HV/MCI/AD: </w:t>
-      </w:r>
-      <w:r>
-        <w:rPr>
-          <w:rFonts w:ascii="Times New Roman" w:eastAsia="Times New Roman" w:hAnsi="Times New Roman" w:cs="Times New Roman"/>
-          <w:sz w:val="24"/>
-          <w:szCs w:val="20"/>
-          <w:highlight w:val="yellow"/>
-        </w:rPr>
-        <w:t>197/9/3</w:t>
+        <w:t>HV/MCI/AD: 197/9/3</w:t>
       </w:r>
       <w:r>
         <w:rPr>
@@ -1325,23 +1292,13 @@
           <w:szCs w:val="24"/>
         </w:rPr>
       </w:pPr>
-      <w:proofErr w:type="spellStart"/>
-      <w:r>
-        <w:rPr>
-          <w:rFonts w:ascii="Times New Roman" w:hAnsi="Times New Roman" w:cs="Times New Roman"/>
-          <w:sz w:val="24"/>
-          <w:szCs w:val="24"/>
-        </w:rPr>
-        <w:t>AgeProject</w:t>
-      </w:r>
-      <w:proofErr w:type="spellEnd"/>
-      <w:r>
-        <w:rPr>
-          <w:rFonts w:ascii="Times New Roman" w:hAnsi="Times New Roman" w:cs="Times New Roman"/>
-          <w:sz w:val="24"/>
-          <w:szCs w:val="24"/>
-        </w:rPr>
-        <w:t xml:space="preserve"> (Murty et al., 2020, Neuroimage).</w:t>
+      <w:r>
+        <w:rPr>
+          <w:rFonts w:ascii="Times New Roman" w:hAnsi="Times New Roman" w:cs="Times New Roman"/>
+          <w:sz w:val="24"/>
+          <w:szCs w:val="24"/>
+        </w:rPr>
+        <w:t>AgeProject (Murty et al., 2020, Neuroimage).</w:t>
       </w:r>
       <w:r>
         <w:rPr>
@@ -1374,7 +1331,6 @@
           <w:szCs w:val="24"/>
         </w:rPr>
       </w:pPr>
-      <w:proofErr w:type="spellStart"/>
       <w:r>
         <w:rPr>
           <w:rFonts w:ascii="Times New Roman" w:hAnsi="Times New Roman" w:cs="Times New Roman"/>
@@ -1389,34 +1345,7 @@
           <w:sz w:val="24"/>
           <w:szCs w:val="24"/>
         </w:rPr>
-        <w:t>t</w:t>
-      </w:r>
-      <w:proofErr w:type="spellEnd"/>
-      <w:r>
-        <w:rPr>
-          <w:rFonts w:ascii="Times New Roman" w:hAnsi="Times New Roman" w:cs="Times New Roman"/>
-          <w:sz w:val="24"/>
-          <w:szCs w:val="24"/>
-        </w:rPr>
-        <w:t xml:space="preserve"> (Murty et al., 2020, </w:t>
-      </w:r>
-      <w:proofErr w:type="spellStart"/>
-      <w:r>
-        <w:rPr>
-          <w:rFonts w:ascii="Times New Roman" w:hAnsi="Times New Roman" w:cs="Times New Roman"/>
-          <w:sz w:val="24"/>
-          <w:szCs w:val="24"/>
-        </w:rPr>
-        <w:t>MedRxiv</w:t>
-      </w:r>
-      <w:proofErr w:type="spellEnd"/>
-      <w:r>
-        <w:rPr>
-          <w:rFonts w:ascii="Times New Roman" w:hAnsi="Times New Roman" w:cs="Times New Roman"/>
-          <w:sz w:val="24"/>
-          <w:szCs w:val="24"/>
-        </w:rPr>
-        <w:t>)</w:t>
+        <w:t>t (Murty et al., 2020, MedRxiv)</w:t>
       </w:r>
       <w:r>
         <w:rPr>
@@ -1432,25 +1361,23 @@
           <w:sz w:val="24"/>
           <w:szCs w:val="24"/>
         </w:rPr>
-        <w:t>MCI/AD. N=227/14/6 (</w:t>
-      </w:r>
-      <w:proofErr w:type="spellStart"/>
-      <w:r>
-        <w:rPr>
-          <w:rFonts w:ascii="Times New Roman" w:hAnsi="Times New Roman" w:cs="Times New Roman"/>
-          <w:sz w:val="24"/>
-          <w:szCs w:val="24"/>
-        </w:rPr>
-        <w:t>Helthy</w:t>
-      </w:r>
-      <w:proofErr w:type="spellEnd"/>
-      <w:r>
-        <w:rPr>
-          <w:rFonts w:ascii="Times New Roman" w:hAnsi="Times New Roman" w:cs="Times New Roman"/>
-          <w:sz w:val="24"/>
-          <w:szCs w:val="24"/>
-        </w:rPr>
-        <w:t>/MCI/AD).</w:t>
+        <w:t>MCI/AD. N=227/14/6 (He</w:t>
+      </w:r>
+      <w:r>
+        <w:rPr>
+          <w:rFonts w:ascii="Times New Roman" w:hAnsi="Times New Roman" w:cs="Times New Roman"/>
+          <w:sz w:val="24"/>
+          <w:szCs w:val="24"/>
+        </w:rPr>
+        <w:t>a</w:t>
+      </w:r>
+      <w:r>
+        <w:rPr>
+          <w:rFonts w:ascii="Times New Roman" w:hAnsi="Times New Roman" w:cs="Times New Roman"/>
+          <w:sz w:val="24"/>
+          <w:szCs w:val="24"/>
+        </w:rPr>
+        <w:t>lthy/MCI/AD).</w:t>
       </w:r>
     </w:p>
     <w:p>
@@ -1467,23 +1394,13 @@
           <w:szCs w:val="24"/>
         </w:rPr>
       </w:pPr>
-      <w:proofErr w:type="spellStart"/>
-      <w:r>
-        <w:rPr>
-          <w:rFonts w:ascii="Times New Roman" w:hAnsi="Times New Roman" w:cs="Times New Roman"/>
-          <w:sz w:val="24"/>
-          <w:szCs w:val="24"/>
-        </w:rPr>
-        <w:t>ConsistencyProject</w:t>
-      </w:r>
-      <w:proofErr w:type="spellEnd"/>
-      <w:r>
-        <w:rPr>
-          <w:rFonts w:ascii="Times New Roman" w:hAnsi="Times New Roman" w:cs="Times New Roman"/>
-          <w:sz w:val="24"/>
-          <w:szCs w:val="24"/>
-        </w:rPr>
-        <w:t xml:space="preserve">: </w:t>
+      <w:r>
+        <w:rPr>
+          <w:rFonts w:ascii="Times New Roman" w:hAnsi="Times New Roman" w:cs="Times New Roman"/>
+          <w:sz w:val="24"/>
+          <w:szCs w:val="24"/>
+        </w:rPr>
+        <w:t xml:space="preserve">ConsistencyProject: </w:t>
       </w:r>
       <w:r>
         <w:rPr>
@@ -1546,7 +1463,6 @@
           <w:szCs w:val="24"/>
         </w:rPr>
       </w:pPr>
-      <w:proofErr w:type="spellStart"/>
       <w:r>
         <w:rPr>
           <w:rFonts w:ascii="Times New Roman" w:hAnsi="Times New Roman" w:cs="Times New Roman"/>
@@ -1555,7 +1471,6 @@
         </w:rPr>
         <w:t>rawData</w:t>
       </w:r>
-      <w:proofErr w:type="spellEnd"/>
       <w:r>
         <w:rPr>
           <w:rFonts w:ascii="Times New Roman" w:hAnsi="Times New Roman" w:cs="Times New Roman"/>
@@ -1659,7 +1574,6 @@
           <w:szCs w:val="24"/>
         </w:rPr>
       </w:pPr>
-      <w:proofErr w:type="spellStart"/>
       <w:r>
         <w:rPr>
           <w:rFonts w:ascii="Times New Roman" w:hAnsi="Times New Roman" w:cs="Times New Roman"/>
@@ -1676,7 +1590,6 @@
         </w:rPr>
         <w:t>egmentedData</w:t>
       </w:r>
-      <w:proofErr w:type="spellEnd"/>
       <w:r>
         <w:rPr>
           <w:rFonts w:ascii="Times New Roman" w:hAnsi="Times New Roman" w:cs="Times New Roman"/>
@@ -1715,25 +1628,7 @@
           <w:sz w:val="24"/>
           <w:szCs w:val="24"/>
         </w:rPr>
-        <w:t xml:space="preserve">around the stimulus onset are extracted and saved from </w:t>
-      </w:r>
-      <w:proofErr w:type="spellStart"/>
-      <w:r>
-        <w:rPr>
-          <w:rFonts w:ascii="Times New Roman" w:hAnsi="Times New Roman" w:cs="Times New Roman"/>
-          <w:sz w:val="24"/>
-          <w:szCs w:val="24"/>
-        </w:rPr>
-        <w:t>rawData</w:t>
-      </w:r>
-      <w:proofErr w:type="spellEnd"/>
-      <w:r>
-        <w:rPr>
-          <w:rFonts w:ascii="Times New Roman" w:hAnsi="Times New Roman" w:cs="Times New Roman"/>
-          <w:sz w:val="24"/>
-          <w:szCs w:val="24"/>
-        </w:rPr>
-        <w:t xml:space="preserve">. Not available </w:t>
+        <w:t xml:space="preserve">around the stimulus onset are extracted and saved from rawData. Not available </w:t>
       </w:r>
       <w:r>
         <w:rPr>
@@ -1766,23 +1661,13 @@
           <w:szCs w:val="24"/>
         </w:rPr>
       </w:pPr>
-      <w:proofErr w:type="spellStart"/>
-      <w:r>
-        <w:rPr>
-          <w:rFonts w:ascii="Times New Roman" w:hAnsi="Times New Roman" w:cs="Times New Roman"/>
-          <w:sz w:val="24"/>
-          <w:szCs w:val="24"/>
-        </w:rPr>
-        <w:t>cleanData</w:t>
-      </w:r>
-      <w:proofErr w:type="spellEnd"/>
-      <w:r>
-        <w:rPr>
-          <w:rFonts w:ascii="Times New Roman" w:hAnsi="Times New Roman" w:cs="Times New Roman"/>
-          <w:sz w:val="24"/>
-          <w:szCs w:val="24"/>
-        </w:rPr>
-        <w:t xml:space="preserve"> (</w:t>
+      <w:r>
+        <w:rPr>
+          <w:rFonts w:ascii="Times New Roman" w:hAnsi="Times New Roman" w:cs="Times New Roman"/>
+          <w:sz w:val="24"/>
+          <w:szCs w:val="24"/>
+        </w:rPr>
+        <w:t>cleanData (</w:t>
       </w:r>
       <w:r>
         <w:rPr>
@@ -1814,25 +1699,7 @@
           <w:sz w:val="24"/>
           <w:szCs w:val="24"/>
         </w:rPr>
-        <w:t xml:space="preserve">from </w:t>
-      </w:r>
-      <w:proofErr w:type="spellStart"/>
-      <w:r>
-        <w:rPr>
-          <w:rFonts w:ascii="Times New Roman" w:hAnsi="Times New Roman" w:cs="Times New Roman"/>
-          <w:sz w:val="24"/>
-          <w:szCs w:val="24"/>
-        </w:rPr>
-        <w:t>segmentedData</w:t>
-      </w:r>
-      <w:proofErr w:type="spellEnd"/>
-      <w:r>
-        <w:rPr>
-          <w:rFonts w:ascii="Times New Roman" w:hAnsi="Times New Roman" w:cs="Times New Roman"/>
-          <w:sz w:val="24"/>
-          <w:szCs w:val="24"/>
-        </w:rPr>
-        <w:t xml:space="preserve"> </w:t>
+        <w:t xml:space="preserve">from segmentedData </w:t>
       </w:r>
       <w:r>
         <w:rPr>
@@ -1873,23 +1740,13 @@
           <w:szCs w:val="24"/>
         </w:rPr>
       </w:pPr>
-      <w:proofErr w:type="spellStart"/>
-      <w:r>
-        <w:rPr>
-          <w:rFonts w:ascii="Times New Roman" w:hAnsi="Times New Roman" w:cs="Times New Roman"/>
-          <w:sz w:val="24"/>
-          <w:szCs w:val="24"/>
-        </w:rPr>
-        <w:t>decimatedData</w:t>
-      </w:r>
-      <w:proofErr w:type="spellEnd"/>
-      <w:r>
-        <w:rPr>
-          <w:rFonts w:ascii="Times New Roman" w:hAnsi="Times New Roman" w:cs="Times New Roman"/>
-          <w:sz w:val="24"/>
-          <w:szCs w:val="24"/>
-        </w:rPr>
-        <w:t xml:space="preserve"> (4</w:t>
+      <w:r>
+        <w:rPr>
+          <w:rFonts w:ascii="Times New Roman" w:hAnsi="Times New Roman" w:cs="Times New Roman"/>
+          <w:sz w:val="24"/>
+          <w:szCs w:val="24"/>
+        </w:rPr>
+        <w:t>decimatedData (4</w:t>
       </w:r>
       <w:r>
         <w:rPr>
@@ -1913,25 +1770,7 @@
           <w:sz w:val="24"/>
           <w:szCs w:val="24"/>
         </w:rPr>
-        <w:t xml:space="preserve">EEG data in </w:t>
-      </w:r>
-      <w:proofErr w:type="spellStart"/>
-      <w:r>
-        <w:rPr>
-          <w:rFonts w:ascii="Times New Roman" w:hAnsi="Times New Roman" w:cs="Times New Roman"/>
-          <w:sz w:val="24"/>
-          <w:szCs w:val="24"/>
-        </w:rPr>
-        <w:t>cleanData</w:t>
-      </w:r>
-      <w:proofErr w:type="spellEnd"/>
-      <w:r>
-        <w:rPr>
-          <w:rFonts w:ascii="Times New Roman" w:hAnsi="Times New Roman" w:cs="Times New Roman"/>
-          <w:sz w:val="24"/>
-          <w:szCs w:val="24"/>
-        </w:rPr>
-        <w:t xml:space="preserve"> was decimated </w:t>
+        <w:t xml:space="preserve">EEG data in cleanData was decimated </w:t>
       </w:r>
       <w:r>
         <w:rPr>
@@ -1955,44 +1794,16 @@
           <w:sz w:val="24"/>
           <w:szCs w:val="24"/>
         </w:rPr>
-        <w:t xml:space="preserve">in </w:t>
-      </w:r>
-      <w:proofErr w:type="spellStart"/>
-      <w:r>
-        <w:rPr>
-          <w:rFonts w:ascii="Times New Roman" w:hAnsi="Times New Roman" w:cs="Times New Roman"/>
-          <w:sz w:val="24"/>
-          <w:szCs w:val="24"/>
-        </w:rPr>
-        <w:t>TLSAEEG</w:t>
-      </w:r>
-      <w:r>
-        <w:rPr>
-          <w:rFonts w:ascii="Times New Roman" w:hAnsi="Times New Roman" w:cs="Times New Roman"/>
-          <w:sz w:val="24"/>
-          <w:szCs w:val="24"/>
-        </w:rPr>
-        <w:t>Project</w:t>
-      </w:r>
-      <w:proofErr w:type="spellEnd"/>
-      <w:r>
-        <w:rPr>
-          <w:rFonts w:ascii="Times New Roman" w:hAnsi="Times New Roman" w:cs="Times New Roman"/>
-          <w:sz w:val="24"/>
-          <w:szCs w:val="24"/>
-        </w:rPr>
-        <w:t>/</w:t>
-      </w:r>
-      <w:proofErr w:type="spellStart"/>
-      <w:r>
-        <w:rPr>
-          <w:rFonts w:ascii="Times New Roman" w:hAnsi="Times New Roman" w:cs="Times New Roman"/>
-          <w:sz w:val="24"/>
-          <w:szCs w:val="24"/>
-        </w:rPr>
-        <w:t>decimatedData</w:t>
-      </w:r>
-      <w:proofErr w:type="spellEnd"/>
+        <w:t>in TLSAEEG</w:t>
+      </w:r>
+      <w:r>
+        <w:rPr>
+          <w:rFonts w:ascii="Times New Roman" w:hAnsi="Times New Roman" w:cs="Times New Roman"/>
+          <w:sz w:val="24"/>
+          <w:szCs w:val="24"/>
+        </w:rPr>
+        <w:t>Project/decimatedData</w:t>
+      </w:r>
     </w:p>
     <w:p>
       <w:pPr>
@@ -2008,7 +1819,6 @@
           <w:szCs w:val="24"/>
         </w:rPr>
       </w:pPr>
-      <w:proofErr w:type="spellStart"/>
       <w:r>
         <w:rPr>
           <w:rFonts w:ascii="Times New Roman" w:hAnsi="Times New Roman" w:cs="Times New Roman"/>
@@ -2031,16 +1841,7 @@
           <w:sz w:val="24"/>
           <w:szCs w:val="24"/>
         </w:rPr>
-        <w:t>Data</w:t>
-      </w:r>
-      <w:proofErr w:type="spellEnd"/>
-      <w:r>
-        <w:rPr>
-          <w:rFonts w:ascii="Times New Roman" w:hAnsi="Times New Roman" w:cs="Times New Roman"/>
-          <w:sz w:val="24"/>
-          <w:szCs w:val="24"/>
-        </w:rPr>
-        <w:t>:</w:t>
+        <w:t>Data:</w:t>
       </w:r>
       <w:r>
         <w:rPr>
@@ -2056,33 +1857,15 @@
           <w:sz w:val="24"/>
           <w:szCs w:val="24"/>
         </w:rPr>
-        <w:t>Intermediate data is kept in this folde</w:t>
-      </w:r>
-      <w:r>
-        <w:rPr>
-          <w:rFonts w:ascii="Times New Roman" w:hAnsi="Times New Roman" w:cs="Times New Roman"/>
-          <w:sz w:val="24"/>
-          <w:szCs w:val="24"/>
-        </w:rPr>
-        <w:t xml:space="preserve">r for the </w:t>
-      </w:r>
-      <w:proofErr w:type="spellStart"/>
-      <w:r>
-        <w:rPr>
-          <w:rFonts w:ascii="Times New Roman" w:hAnsi="Times New Roman" w:cs="Times New Roman"/>
-          <w:sz w:val="24"/>
-          <w:szCs w:val="24"/>
-        </w:rPr>
-        <w:t>ADGammaProject</w:t>
-      </w:r>
-      <w:proofErr w:type="spellEnd"/>
-      <w:r>
-        <w:rPr>
-          <w:rFonts w:ascii="Times New Roman" w:hAnsi="Times New Roman" w:cs="Times New Roman"/>
-          <w:sz w:val="24"/>
-          <w:szCs w:val="24"/>
-        </w:rPr>
-        <w:t>.</w:t>
+        <w:t xml:space="preserve">Intermediate data kept in </w:t>
+      </w:r>
+      <w:r>
+        <w:rPr>
+          <w:rFonts w:ascii="Times New Roman" w:hAnsi="Times New Roman" w:cs="Times New Roman"/>
+          <w:sz w:val="24"/>
+          <w:szCs w:val="24"/>
+        </w:rPr>
+        <w:t>each Project Folder.</w:t>
       </w:r>
     </w:p>
     <w:p>
@@ -2133,63 +1916,29 @@
         </w:rPr>
         <w:t xml:space="preserve">a </w:t>
       </w:r>
-      <w:proofErr w:type="spellStart"/>
-      <w:r>
-        <w:rPr>
-          <w:rFonts w:ascii="Times New Roman" w:hAnsi="Times New Roman" w:cs="Times New Roman"/>
-          <w:sz w:val="24"/>
-          <w:szCs w:val="24"/>
-        </w:rPr>
-        <w:t>commonAnalysisCodes</w:t>
-      </w:r>
-      <w:proofErr w:type="spellEnd"/>
-      <w:r>
-        <w:rPr>
-          <w:rFonts w:ascii="Times New Roman" w:hAnsi="Times New Roman" w:cs="Times New Roman"/>
-          <w:sz w:val="24"/>
-          <w:szCs w:val="24"/>
-        </w:rPr>
-        <w:t xml:space="preserve"> </w:t>
-      </w:r>
-      <w:r>
-        <w:rPr>
-          <w:rFonts w:ascii="Times New Roman" w:hAnsi="Times New Roman" w:cs="Times New Roman"/>
-          <w:sz w:val="24"/>
-          <w:szCs w:val="24"/>
-        </w:rPr>
-        <w:t>folder that is</w:t>
-      </w:r>
-      <w:r>
-        <w:rPr>
-          <w:rFonts w:ascii="Times New Roman" w:hAnsi="Times New Roman" w:cs="Times New Roman"/>
-          <w:sz w:val="24"/>
-          <w:szCs w:val="24"/>
-        </w:rPr>
-        <w:t xml:space="preserve"> version controlled as a git repository.</w:t>
-      </w:r>
-      <w:r>
-        <w:rPr>
-          <w:rFonts w:ascii="Times New Roman" w:hAnsi="Times New Roman" w:cs="Times New Roman"/>
-          <w:sz w:val="24"/>
-          <w:szCs w:val="24"/>
-        </w:rPr>
-        <w:t xml:space="preserve"> </w:t>
-      </w:r>
-      <w:r>
-        <w:rPr>
-          <w:rFonts w:ascii="Times New Roman" w:hAnsi="Times New Roman" w:cs="Times New Roman"/>
-          <w:sz w:val="24"/>
-          <w:szCs w:val="24"/>
-        </w:rPr>
-        <w:t>This</w:t>
-      </w:r>
-      <w:r>
-        <w:rPr>
-          <w:rFonts w:ascii="Times New Roman" w:hAnsi="Times New Roman" w:cs="Times New Roman"/>
-          <w:sz w:val="24"/>
-          <w:szCs w:val="24"/>
-        </w:rPr>
-        <w:t xml:space="preserve"> contains </w:t>
+      <w:r>
+        <w:rPr>
+          <w:rFonts w:ascii="Times New Roman" w:hAnsi="Times New Roman" w:cs="Times New Roman"/>
+          <w:sz w:val="24"/>
+          <w:szCs w:val="24"/>
+        </w:rPr>
+        <w:t xml:space="preserve">commonAnalysisCodes </w:t>
+      </w:r>
+      <w:r>
+        <w:rPr>
+          <w:rFonts w:ascii="Times New Roman" w:hAnsi="Times New Roman" w:cs="Times New Roman"/>
+          <w:sz w:val="24"/>
+          <w:szCs w:val="24"/>
+        </w:rPr>
+        <w:t xml:space="preserve">folder that </w:t>
+      </w:r>
+      <w:r>
+        <w:rPr>
+          <w:rFonts w:ascii="Times New Roman" w:hAnsi="Times New Roman" w:cs="Times New Roman"/>
+          <w:sz w:val="24"/>
+          <w:szCs w:val="24"/>
+        </w:rPr>
+        <w:t xml:space="preserve">contains </w:t>
       </w:r>
       <w:r>
         <w:rPr>
@@ -2205,62 +1954,34 @@
           <w:sz w:val="24"/>
           <w:szCs w:val="24"/>
         </w:rPr>
-        <w:t xml:space="preserve">All the subfolders must be added to </w:t>
-      </w:r>
-      <w:proofErr w:type="spellStart"/>
-      <w:r>
-        <w:rPr>
-          <w:rFonts w:ascii="Times New Roman" w:hAnsi="Times New Roman" w:cs="Times New Roman"/>
-          <w:sz w:val="24"/>
-          <w:szCs w:val="24"/>
-        </w:rPr>
-        <w:t>Matlab’s</w:t>
-      </w:r>
-      <w:proofErr w:type="spellEnd"/>
-      <w:r>
-        <w:rPr>
-          <w:rFonts w:ascii="Times New Roman" w:hAnsi="Times New Roman" w:cs="Times New Roman"/>
-          <w:sz w:val="24"/>
-          <w:szCs w:val="24"/>
-        </w:rPr>
-        <w:t xml:space="preserve"> path. Also included is a file to</w:t>
-      </w:r>
-      <w:r>
-        <w:rPr>
-          <w:rFonts w:ascii="Times New Roman" w:hAnsi="Times New Roman" w:cs="Times New Roman"/>
-          <w:sz w:val="24"/>
-          <w:szCs w:val="24"/>
-        </w:rPr>
-        <w:t xml:space="preserve"> generate </w:t>
-      </w:r>
-      <w:proofErr w:type="spellStart"/>
-      <w:r>
-        <w:rPr>
-          <w:rFonts w:ascii="Times New Roman" w:hAnsi="Times New Roman" w:cs="Times New Roman"/>
-          <w:sz w:val="24"/>
-          <w:szCs w:val="24"/>
-        </w:rPr>
-        <w:t>decimatedData</w:t>
-      </w:r>
-      <w:proofErr w:type="spellEnd"/>
-      <w:r>
-        <w:rPr>
-          <w:rFonts w:ascii="Times New Roman" w:hAnsi="Times New Roman" w:cs="Times New Roman"/>
-          <w:sz w:val="24"/>
-          <w:szCs w:val="24"/>
-        </w:rPr>
-        <w:t xml:space="preserve"> from </w:t>
-      </w:r>
-      <w:proofErr w:type="spellStart"/>
-      <w:r>
-        <w:rPr>
-          <w:rFonts w:ascii="Times New Roman" w:hAnsi="Times New Roman" w:cs="Times New Roman"/>
-          <w:sz w:val="24"/>
-          <w:szCs w:val="24"/>
-        </w:rPr>
-        <w:t>cleanData</w:t>
-      </w:r>
-      <w:proofErr w:type="spellEnd"/>
+        <w:t xml:space="preserve">All the subfolders </w:t>
+      </w:r>
+      <w:r>
+        <w:rPr>
+          <w:rFonts w:ascii="Times New Roman" w:hAnsi="Times New Roman" w:cs="Times New Roman"/>
+          <w:sz w:val="24"/>
+          <w:szCs w:val="24"/>
+        </w:rPr>
+        <w:t xml:space="preserve">in this folder </w:t>
+      </w:r>
+      <w:bookmarkStart w:id="0" w:name="_GoBack"/>
+      <w:bookmarkEnd w:id="0"/>
+      <w:r>
+        <w:rPr>
+          <w:rFonts w:ascii="Times New Roman" w:hAnsi="Times New Roman" w:cs="Times New Roman"/>
+          <w:sz w:val="24"/>
+          <w:szCs w:val="24"/>
+        </w:rPr>
+        <w:t>must be added to Matlab’s path. Also included is a file to</w:t>
+      </w:r>
+      <w:r>
+        <w:rPr>
+          <w:rFonts w:ascii="Times New Roman" w:hAnsi="Times New Roman" w:cs="Times New Roman"/>
+          <w:sz w:val="24"/>
+          <w:szCs w:val="24"/>
+        </w:rPr>
+        <w:t xml:space="preserve"> generate decimatedData from cleanData</w:t>
+      </w:r>
       <w:r>
         <w:rPr>
           <w:rFonts w:ascii="Times New Roman" w:hAnsi="Times New Roman" w:cs="Times New Roman"/>
@@ -2283,25 +2004,7 @@
           <w:sz w:val="24"/>
           <w:szCs w:val="24"/>
         </w:rPr>
-        <w:t xml:space="preserve">you have access to </w:t>
-      </w:r>
-      <w:proofErr w:type="spellStart"/>
-      <w:r>
-        <w:rPr>
-          <w:rFonts w:ascii="Times New Roman" w:hAnsi="Times New Roman" w:cs="Times New Roman"/>
-          <w:sz w:val="24"/>
-          <w:szCs w:val="24"/>
-        </w:rPr>
-        <w:t>cleanData</w:t>
-      </w:r>
-      <w:proofErr w:type="spellEnd"/>
-      <w:r>
-        <w:rPr>
-          <w:rFonts w:ascii="Times New Roman" w:hAnsi="Times New Roman" w:cs="Times New Roman"/>
-          <w:sz w:val="24"/>
-          <w:szCs w:val="24"/>
-        </w:rPr>
-        <w:t xml:space="preserve">), </w:t>
+        <w:t xml:space="preserve">you have access to cleanData), </w:t>
       </w:r>
       <w:r>
         <w:rPr>
@@ -2317,44 +2020,16 @@
           <w:sz w:val="24"/>
           <w:szCs w:val="24"/>
         </w:rPr>
-        <w:t xml:space="preserve"> </w:t>
-      </w:r>
-      <w:proofErr w:type="spellStart"/>
-      <w:r>
-        <w:rPr>
-          <w:rFonts w:ascii="Times New Roman" w:hAnsi="Times New Roman" w:cs="Times New Roman"/>
-          <w:sz w:val="24"/>
-          <w:szCs w:val="24"/>
-        </w:rPr>
-        <w:t>decimate</w:t>
-      </w:r>
-      <w:r>
-        <w:rPr>
-          <w:rFonts w:ascii="Times New Roman" w:hAnsi="Times New Roman" w:cs="Times New Roman"/>
-          <w:sz w:val="24"/>
-          <w:szCs w:val="24"/>
-        </w:rPr>
-        <w:t>AndSaveDataFromCleanData</w:t>
-      </w:r>
-      <w:proofErr w:type="spellEnd"/>
-      <w:r>
-        <w:rPr>
-          <w:rFonts w:ascii="Times New Roman" w:hAnsi="Times New Roman" w:cs="Times New Roman"/>
-          <w:sz w:val="24"/>
-          <w:szCs w:val="24"/>
-        </w:rPr>
-        <w:t xml:space="preserve"> in </w:t>
-      </w:r>
-      <w:proofErr w:type="spellStart"/>
-      <w:r>
-        <w:rPr>
-          <w:rFonts w:ascii="Times New Roman" w:hAnsi="Times New Roman" w:cs="Times New Roman"/>
-          <w:sz w:val="24"/>
-          <w:szCs w:val="24"/>
-        </w:rPr>
-        <w:t>informationFiles</w:t>
-      </w:r>
-      <w:proofErr w:type="spellEnd"/>
+        <w:t xml:space="preserve"> decimate</w:t>
+      </w:r>
+      <w:r>
+        <w:rPr>
+          <w:rFonts w:ascii="Times New Roman" w:hAnsi="Times New Roman" w:cs="Times New Roman"/>
+          <w:sz w:val="24"/>
+          <w:szCs w:val="24"/>
+        </w:rPr>
+        <w:t>AndSaveDataFromCleanData in informationFiles</w:t>
+      </w:r>
       <w:r>
         <w:rPr>
           <w:rFonts w:ascii="Times New Roman" w:hAnsi="Times New Roman" w:cs="Times New Roman"/>
@@ -2379,61 +2054,7 @@
           <w:sz w:val="24"/>
           <w:szCs w:val="24"/>
         </w:rPr>
-        <w:t xml:space="preserve">In addition, each project has a separate folder. </w:t>
-      </w:r>
-      <w:proofErr w:type="spellStart"/>
-      <w:r>
-        <w:rPr>
-          <w:rFonts w:ascii="Times New Roman" w:hAnsi="Times New Roman" w:cs="Times New Roman"/>
-          <w:sz w:val="24"/>
-          <w:szCs w:val="24"/>
-        </w:rPr>
-        <w:t>ADGammaProjectCodes</w:t>
-      </w:r>
-      <w:proofErr w:type="spellEnd"/>
-      <w:r>
-        <w:rPr>
-          <w:rFonts w:ascii="Times New Roman" w:hAnsi="Times New Roman" w:cs="Times New Roman"/>
-          <w:sz w:val="24"/>
-          <w:szCs w:val="24"/>
-        </w:rPr>
-        <w:t xml:space="preserve"> folder contains programs to </w:t>
-      </w:r>
-      <w:proofErr w:type="spellStart"/>
-      <w:r>
-        <w:rPr>
-          <w:rFonts w:ascii="Times New Roman" w:hAnsi="Times New Roman" w:cs="Times New Roman"/>
-          <w:sz w:val="24"/>
-          <w:szCs w:val="24"/>
-        </w:rPr>
-        <w:t>analyze</w:t>
-      </w:r>
-      <w:proofErr w:type="spellEnd"/>
-      <w:r>
-        <w:rPr>
-          <w:rFonts w:ascii="Times New Roman" w:hAnsi="Times New Roman" w:cs="Times New Roman"/>
-          <w:sz w:val="24"/>
-          <w:szCs w:val="24"/>
-        </w:rPr>
-        <w:t xml:space="preserve"> and display results of Murty et al., 2020 (Neuroimage) and Murty et al., 2020 (</w:t>
-      </w:r>
-      <w:proofErr w:type="spellStart"/>
-      <w:r>
-        <w:rPr>
-          <w:rFonts w:ascii="Times New Roman" w:hAnsi="Times New Roman" w:cs="Times New Roman"/>
-          <w:sz w:val="24"/>
-          <w:szCs w:val="24"/>
-        </w:rPr>
-        <w:t>MedRxiv</w:t>
-      </w:r>
-      <w:proofErr w:type="spellEnd"/>
-      <w:r>
-        <w:rPr>
-          <w:rFonts w:ascii="Times New Roman" w:hAnsi="Times New Roman" w:cs="Times New Roman"/>
-          <w:sz w:val="24"/>
-          <w:szCs w:val="24"/>
-        </w:rPr>
-        <w:t>).</w:t>
+        <w:t>In addition, each project has a separate folder. ADGammaProjectCodes folder contains programs to analyze and display results of Murty et al., 2020 (Neuroimage) and Murty et al., 2020 (MedRxiv).</w:t>
       </w:r>
     </w:p>
     <w:p>
@@ -2456,80 +2077,24 @@
           <w:sz w:val="24"/>
           <w:szCs w:val="24"/>
         </w:rPr>
-        <w:t xml:space="preserve">To generate </w:t>
-      </w:r>
-      <w:proofErr w:type="spellStart"/>
-      <w:r>
-        <w:rPr>
-          <w:rFonts w:ascii="Times New Roman" w:hAnsi="Times New Roman" w:cs="Times New Roman"/>
-          <w:sz w:val="24"/>
-          <w:szCs w:val="24"/>
-        </w:rPr>
-        <w:t>analyzedData</w:t>
-      </w:r>
-      <w:proofErr w:type="spellEnd"/>
-      <w:r>
-        <w:rPr>
-          <w:rFonts w:ascii="Times New Roman" w:hAnsi="Times New Roman" w:cs="Times New Roman"/>
-          <w:sz w:val="24"/>
-          <w:szCs w:val="24"/>
-        </w:rPr>
-        <w:t xml:space="preserve"> from </w:t>
-      </w:r>
-      <w:proofErr w:type="spellStart"/>
-      <w:r>
-        <w:rPr>
-          <w:rFonts w:ascii="Times New Roman" w:hAnsi="Times New Roman" w:cs="Times New Roman"/>
-          <w:sz w:val="24"/>
-          <w:szCs w:val="24"/>
-        </w:rPr>
-        <w:t>decimatedData</w:t>
-      </w:r>
-      <w:proofErr w:type="spellEnd"/>
-      <w:r>
-        <w:rPr>
-          <w:rFonts w:ascii="Times New Roman" w:hAnsi="Times New Roman" w:cs="Times New Roman"/>
-          <w:sz w:val="24"/>
-          <w:szCs w:val="24"/>
-        </w:rPr>
-        <w:t xml:space="preserve"> (if you have access to </w:t>
-      </w:r>
-      <w:proofErr w:type="spellStart"/>
-      <w:r>
-        <w:rPr>
-          <w:rFonts w:ascii="Times New Roman" w:hAnsi="Times New Roman" w:cs="Times New Roman"/>
-          <w:sz w:val="24"/>
-          <w:szCs w:val="24"/>
-        </w:rPr>
-        <w:t>decimatedData</w:t>
-      </w:r>
-      <w:proofErr w:type="spellEnd"/>
-      <w:r>
-        <w:rPr>
-          <w:rFonts w:ascii="Times New Roman" w:hAnsi="Times New Roman" w:cs="Times New Roman"/>
-          <w:sz w:val="24"/>
-          <w:szCs w:val="24"/>
-        </w:rPr>
-        <w:t>)</w:t>
-      </w:r>
-      <w:r>
-        <w:rPr>
-          <w:rFonts w:ascii="Times New Roman" w:hAnsi="Times New Roman" w:cs="Times New Roman"/>
-          <w:sz w:val="24"/>
-          <w:szCs w:val="24"/>
-        </w:rPr>
-        <w:t xml:space="preserve">, run </w:t>
-      </w:r>
-      <w:proofErr w:type="spellStart"/>
-      <w:r>
-        <w:rPr>
-          <w:rFonts w:ascii="Times New Roman" w:hAnsi="Times New Roman" w:cs="Times New Roman"/>
-          <w:sz w:val="24"/>
-          <w:szCs w:val="24"/>
-        </w:rPr>
-        <w:t>runAnalyseAndSaveValuesIndividualSubject</w:t>
-      </w:r>
-      <w:proofErr w:type="spellEnd"/>
+        <w:t>To generate analyzedData from decimatedData</w:t>
+      </w:r>
+      <w:r>
+        <w:rPr>
+          <w:rFonts w:ascii="Times New Roman" w:hAnsi="Times New Roman" w:cs="Times New Roman"/>
+          <w:sz w:val="24"/>
+          <w:szCs w:val="24"/>
+        </w:rPr>
+        <w:t xml:space="preserve"> (if you have access to decimatedData)</w:t>
+      </w:r>
+      <w:r>
+        <w:rPr>
+          <w:rFonts w:ascii="Times New Roman" w:hAnsi="Times New Roman" w:cs="Times New Roman"/>
+          <w:sz w:val="24"/>
+          <w:szCs w:val="24"/>
+        </w:rPr>
+        <w:t>, run runAnalyseAndSaveValuesIndividualSubject</w:t>
+      </w:r>
       <w:r>
         <w:rPr>
           <w:rFonts w:ascii="Times New Roman" w:hAnsi="Times New Roman" w:cs="Times New Roman"/>
@@ -2559,25 +2124,7 @@
           <w:sz w:val="24"/>
           <w:szCs w:val="24"/>
         </w:rPr>
-        <w:t xml:space="preserve">To display the results, run </w:t>
-      </w:r>
-      <w:proofErr w:type="spellStart"/>
-      <w:r>
-        <w:rPr>
-          <w:rFonts w:ascii="Times New Roman" w:hAnsi="Times New Roman" w:cs="Times New Roman"/>
-          <w:sz w:val="24"/>
-          <w:szCs w:val="24"/>
-        </w:rPr>
-        <w:t>runDisplayData</w:t>
-      </w:r>
-      <w:proofErr w:type="spellEnd"/>
-      <w:r>
-        <w:rPr>
-          <w:rFonts w:ascii="Times New Roman" w:hAnsi="Times New Roman" w:cs="Times New Roman"/>
-          <w:sz w:val="24"/>
-          <w:szCs w:val="24"/>
-        </w:rPr>
-        <w:t>.</w:t>
+        <w:t>To display the results, run runDisplayData.</w:t>
       </w:r>
     </w:p>
     <w:p>
@@ -2619,23 +2166,13 @@
           <w:szCs w:val="24"/>
         </w:rPr>
       </w:pPr>
-      <w:proofErr w:type="spellStart"/>
-      <w:r>
-        <w:rPr>
-          <w:rFonts w:ascii="Times New Roman" w:hAnsi="Times New Roman" w:cs="Times New Roman"/>
-          <w:sz w:val="24"/>
-          <w:szCs w:val="24"/>
-        </w:rPr>
-        <w:t>CommonPrograms</w:t>
-      </w:r>
-      <w:proofErr w:type="spellEnd"/>
-      <w:r>
-        <w:rPr>
-          <w:rFonts w:ascii="Times New Roman" w:hAnsi="Times New Roman" w:cs="Times New Roman"/>
-          <w:sz w:val="24"/>
-          <w:szCs w:val="24"/>
-        </w:rPr>
-        <w:t xml:space="preserve">: </w:t>
+      <w:r>
+        <w:rPr>
+          <w:rFonts w:ascii="Times New Roman" w:hAnsi="Times New Roman" w:cs="Times New Roman"/>
+          <w:sz w:val="24"/>
+          <w:szCs w:val="24"/>
+        </w:rPr>
+        <w:t xml:space="preserve">CommonPrograms: </w:t>
       </w:r>
       <w:hyperlink r:id="rId8" w:history="1">
         <w:r>
@@ -2654,25 +2191,7 @@
           <w:sz w:val="24"/>
           <w:szCs w:val="24"/>
         </w:rPr>
-        <w:t xml:space="preserve">. The common programs used in all projects in </w:t>
-      </w:r>
-      <w:proofErr w:type="spellStart"/>
-      <w:r>
-        <w:rPr>
-          <w:rFonts w:ascii="Times New Roman" w:hAnsi="Times New Roman" w:cs="Times New Roman"/>
-          <w:sz w:val="24"/>
-          <w:szCs w:val="24"/>
-        </w:rPr>
-        <w:t>RayLab</w:t>
-      </w:r>
-      <w:proofErr w:type="spellEnd"/>
-      <w:r>
-        <w:rPr>
-          <w:rFonts w:ascii="Times New Roman" w:hAnsi="Times New Roman" w:cs="Times New Roman"/>
-          <w:sz w:val="24"/>
-          <w:szCs w:val="24"/>
-        </w:rPr>
-        <w:t>.</w:t>
+        <w:t>. The common programs used in all projects in RayLab.</w:t>
       </w:r>
     </w:p>
     <w:p>
@@ -2750,28 +2269,8 @@
           <w:sz w:val="24"/>
           <w:szCs w:val="24"/>
         </w:rPr>
-        <w:t xml:space="preserve">These two folders could be placed anywhere. All folders and subfolders must on your </w:t>
-      </w:r>
-      <w:proofErr w:type="spellStart"/>
-      <w:r>
-        <w:rPr>
-          <w:rFonts w:ascii="Times New Roman" w:hAnsi="Times New Roman" w:cs="Times New Roman"/>
-          <w:sz w:val="24"/>
-          <w:szCs w:val="24"/>
-        </w:rPr>
-        <w:t>Matlab</w:t>
-      </w:r>
-      <w:proofErr w:type="spellEnd"/>
-      <w:r>
-        <w:rPr>
-          <w:rFonts w:ascii="Times New Roman" w:hAnsi="Times New Roman" w:cs="Times New Roman"/>
-          <w:sz w:val="24"/>
-          <w:szCs w:val="24"/>
-        </w:rPr>
-        <w:t xml:space="preserve"> path.</w:t>
-      </w:r>
-      <w:bookmarkStart w:id="0" w:name="_GoBack"/>
-      <w:bookmarkEnd w:id="0"/>
+        <w:t>These two folders could be placed anywhere. All folders and subfolders must on your Matlab path.</w:t>
+      </w:r>
     </w:p>
     <w:sectPr>
       <w:pgSz w:w="11906" w:h="16838"/>
@@ -4396,18 +3895,18 @@
 </file>
 
 <file path=customXml/item1.xml><?xml version="1.0" encoding="utf-8"?>
-<p:properties xmlns:p="http://schemas.microsoft.com/office/2006/metadata/properties" xmlns:xsi="http://www.w3.org/2001/XMLSchema-instance" xmlns:pc="http://schemas.microsoft.com/office/infopath/2007/PartnerControls">
-  <documentManagement/>
-</p:properties>
-</file>
-
-<file path=customXml/item2.xml><?xml version="1.0" encoding="utf-8"?>
 <?mso-contentType ?>
 <FormTemplates xmlns="http://schemas.microsoft.com/sharepoint/v3/contenttype/forms">
   <Display>DocumentLibraryForm</Display>
   <Edit>DocumentLibraryForm</Edit>
   <New>DocumentLibraryForm</New>
 </FormTemplates>
+</file>
+
+<file path=customXml/item2.xml><?xml version="1.0" encoding="utf-8"?>
+<p:properties xmlns:p="http://schemas.microsoft.com/office/2006/metadata/properties" xmlns:xsi="http://www.w3.org/2001/XMLSchema-instance" xmlns:pc="http://schemas.microsoft.com/office/infopath/2007/PartnerControls">
+  <documentManagement/>
+</p:properties>
 </file>
 
 <file path=customXml/item3.xml><?xml version="1.0" encoding="utf-8"?>
@@ -4628,18 +4127,18 @@
 </file>
 
 <file path=customXml/itemProps1.xml><?xml version="1.0" encoding="utf-8"?>
-<ds:datastoreItem xmlns:ds="http://schemas.openxmlformats.org/officeDocument/2006/customXml" ds:itemID="{ADBE2178-F446-4AAB-A6A6-129B31867878}">
+<ds:datastoreItem xmlns:ds="http://schemas.openxmlformats.org/officeDocument/2006/customXml" ds:itemID="{FE88FD89-821D-4166-AB3C-FBF8AEBFC64F}">
   <ds:schemaRefs>
-    <ds:schemaRef ds:uri="http://schemas.microsoft.com/office/2006/metadata/properties"/>
-    <ds:schemaRef ds:uri="http://schemas.microsoft.com/office/infopath/2007/PartnerControls"/>
+    <ds:schemaRef ds:uri="http://schemas.microsoft.com/sharepoint/v3/contenttype/forms"/>
   </ds:schemaRefs>
 </ds:datastoreItem>
 </file>
 
 <file path=customXml/itemProps2.xml><?xml version="1.0" encoding="utf-8"?>
-<ds:datastoreItem xmlns:ds="http://schemas.openxmlformats.org/officeDocument/2006/customXml" ds:itemID="{FE88FD89-821D-4166-AB3C-FBF8AEBFC64F}">
+<ds:datastoreItem xmlns:ds="http://schemas.openxmlformats.org/officeDocument/2006/customXml" ds:itemID="{ADBE2178-F446-4AAB-A6A6-129B31867878}">
   <ds:schemaRefs>
-    <ds:schemaRef ds:uri="http://schemas.microsoft.com/sharepoint/v3/contenttype/forms"/>
+    <ds:schemaRef ds:uri="http://schemas.microsoft.com/office/2006/metadata/properties"/>
+    <ds:schemaRef ds:uri="http://schemas.microsoft.com/office/infopath/2007/PartnerControls"/>
   </ds:schemaRefs>
 </ds:datastoreItem>
 </file>

</xml_diff>

<commit_message>
Adding ageProject and analzedData for consistencyProject
</commit_message>
<xml_diff>
--- a/ReadMe.docx
+++ b/ReadMe.docx
@@ -1,6 +1,6 @@
 
 <file path=word/document.xml><?xml version="1.0" encoding="utf-8"?>
-<w:document xmlns:wpc="http://schemas.microsoft.com/office/word/2010/wordprocessingCanvas" xmlns:cx="http://schemas.microsoft.com/office/drawing/2014/chartex" xmlns:cx1="http://schemas.microsoft.com/office/drawing/2015/9/8/chartex" xmlns:cx2="http://schemas.microsoft.com/office/drawing/2015/10/21/chartex" xmlns:cx3="http://schemas.microsoft.com/office/drawing/2016/5/9/chartex" xmlns:cx4="http://schemas.microsoft.com/office/drawing/2016/5/10/chartex" xmlns:cx5="http://schemas.microsoft.com/office/drawing/2016/5/11/chartex" xmlns:cx6="http://schemas.microsoft.com/office/drawing/2016/5/12/chartex" xmlns:cx7="http://schemas.microsoft.com/office/drawing/2016/5/13/chartex" xmlns:cx8="http://schemas.microsoft.com/office/drawing/2016/5/14/chartex" xmlns:mc="http://schemas.openxmlformats.org/markup-compatibility/2006" xmlns:aink="http://schemas.microsoft.com/office/drawing/2016/ink" xmlns:am3d="http://schemas.microsoft.com/office/drawing/2017/model3d" xmlns:o="urn:schemas-microsoft-com:office:office" xmlns:r="http://schemas.openxmlformats.org/officeDocument/2006/relationships" xmlns:m="http://schemas.openxmlformats.org/officeDocument/2006/math" xmlns:v="urn:schemas-microsoft-com:vml" xmlns:wp14="http://schemas.microsoft.com/office/word/2010/wordprocessingDrawing" xmlns:wp="http://schemas.openxmlformats.org/drawingml/2006/wordprocessingDrawing" xmlns:w10="urn:schemas-microsoft-com:office:word" xmlns:w="http://schemas.openxmlformats.org/wordprocessingml/2006/main" xmlns:w14="http://schemas.microsoft.com/office/word/2010/wordml" xmlns:w15="http://schemas.microsoft.com/office/word/2012/wordml" xmlns:w16cid="http://schemas.microsoft.com/office/word/2016/wordml/cid" xmlns:w16se="http://schemas.microsoft.com/office/word/2015/wordml/symex" xmlns:wpg="http://schemas.microsoft.com/office/word/2010/wordprocessingGroup" xmlns:wpi="http://schemas.microsoft.com/office/word/2010/wordprocessingInk" xmlns:wne="http://schemas.microsoft.com/office/word/2006/wordml" xmlns:wps="http://schemas.microsoft.com/office/word/2010/wordprocessingShape" mc:Ignorable="w14 w15 w16se w16cid wp14">
+<w:document xmlns:wpc="http://schemas.microsoft.com/office/word/2010/wordprocessingCanvas" xmlns:cx="http://schemas.microsoft.com/office/drawing/2014/chartex" xmlns:cx1="http://schemas.microsoft.com/office/drawing/2015/9/8/chartex" xmlns:cx2="http://schemas.microsoft.com/office/drawing/2015/10/21/chartex" xmlns:cx3="http://schemas.microsoft.com/office/drawing/2016/5/9/chartex" xmlns:cx4="http://schemas.microsoft.com/office/drawing/2016/5/10/chartex" xmlns:cx5="http://schemas.microsoft.com/office/drawing/2016/5/11/chartex" xmlns:cx6="http://schemas.microsoft.com/office/drawing/2016/5/12/chartex" xmlns:cx7="http://schemas.microsoft.com/office/drawing/2016/5/13/chartex" xmlns:cx8="http://schemas.microsoft.com/office/drawing/2016/5/14/chartex" xmlns:mc="http://schemas.openxmlformats.org/markup-compatibility/2006" xmlns:aink="http://schemas.microsoft.com/office/drawing/2016/ink" xmlns:am3d="http://schemas.microsoft.com/office/drawing/2017/model3d" xmlns:o="urn:schemas-microsoft-com:office:office" xmlns:r="http://schemas.openxmlformats.org/officeDocument/2006/relationships" xmlns:m="http://schemas.openxmlformats.org/officeDocument/2006/math" xmlns:v="urn:schemas-microsoft-com:vml" xmlns:wp14="http://schemas.microsoft.com/office/word/2010/wordprocessingDrawing" xmlns:wp="http://schemas.openxmlformats.org/drawingml/2006/wordprocessingDrawing" xmlns:w10="urn:schemas-microsoft-com:office:word" xmlns:w="http://schemas.openxmlformats.org/wordprocessingml/2006/main" xmlns:w14="http://schemas.microsoft.com/office/word/2010/wordml" xmlns:w15="http://schemas.microsoft.com/office/word/2012/wordml" xmlns:w16cex="http://schemas.microsoft.com/office/word/2018/wordml/cex" xmlns:w16cid="http://schemas.microsoft.com/office/word/2016/wordml/cid" xmlns:w16="http://schemas.microsoft.com/office/word/2018/wordml" xmlns:w16sdtdh="http://schemas.microsoft.com/office/word/2020/wordml/sdtdatahash" xmlns:w16se="http://schemas.microsoft.com/office/word/2015/wordml/symex" xmlns:wpg="http://schemas.microsoft.com/office/word/2010/wordprocessingGroup" xmlns:wpi="http://schemas.microsoft.com/office/word/2010/wordprocessingInk" xmlns:wne="http://schemas.microsoft.com/office/word/2006/wordml" xmlns:wps="http://schemas.microsoft.com/office/word/2010/wordprocessingShape" mc:Ignorable="w14 w15 w16se w16cid w16 w16cex w16sdtdh wp14">
   <w:body>
     <w:p>
       <w:pPr>
@@ -227,7 +227,23 @@
           <w:sz w:val="24"/>
           <w:szCs w:val="24"/>
         </w:rPr>
-        <w:t xml:space="preserve"> These databases are not maintained</w:t>
+        <w:t xml:space="preserve"> These </w:t>
+      </w:r>
+      <w:r>
+        <w:rPr>
+          <w:rFonts w:ascii="Times New Roman" w:eastAsia="Times New Roman" w:hAnsi="Times New Roman" w:cs="Times New Roman"/>
+          <w:sz w:val="24"/>
+          <w:szCs w:val="24"/>
+        </w:rPr>
+        <w:t xml:space="preserve">two </w:t>
+      </w:r>
+      <w:r>
+        <w:rPr>
+          <w:rFonts w:ascii="Times New Roman" w:eastAsia="Times New Roman" w:hAnsi="Times New Roman" w:cs="Times New Roman"/>
+          <w:sz w:val="24"/>
+          <w:szCs w:val="24"/>
+        </w:rPr>
+        <w:t>databases are not maintained</w:t>
       </w:r>
       <w:r>
         <w:rPr>
@@ -1346,7 +1362,39 @@
           <w:sz w:val="24"/>
           <w:szCs w:val="24"/>
         </w:rPr>
-        <w:t>t (Murty et al., 2020, MedRxiv)</w:t>
+        <w:t>t (Murty et al., 202</w:t>
+      </w:r>
+      <w:r>
+        <w:rPr>
+          <w:rFonts w:ascii="Times New Roman" w:hAnsi="Times New Roman" w:cs="Times New Roman"/>
+          <w:sz w:val="24"/>
+          <w:szCs w:val="24"/>
+        </w:rPr>
+        <w:t>1</w:t>
+      </w:r>
+      <w:r>
+        <w:rPr>
+          <w:rFonts w:ascii="Times New Roman" w:hAnsi="Times New Roman" w:cs="Times New Roman"/>
+          <w:sz w:val="24"/>
+          <w:szCs w:val="24"/>
+        </w:rPr>
+        <w:t xml:space="preserve">, </w:t>
+      </w:r>
+      <w:r>
+        <w:rPr>
+          <w:rFonts w:ascii="Times New Roman" w:hAnsi="Times New Roman" w:cs="Times New Roman"/>
+          <w:sz w:val="24"/>
+          <w:szCs w:val="24"/>
+        </w:rPr>
+        <w:t>eLife</w:t>
+      </w:r>
+      <w:r>
+        <w:rPr>
+          <w:rFonts w:ascii="Times New Roman" w:hAnsi="Times New Roman" w:cs="Times New Roman"/>
+          <w:sz w:val="24"/>
+          <w:szCs w:val="24"/>
+        </w:rPr>
+        <w:t>)</w:t>
       </w:r>
       <w:r>
         <w:rPr>
@@ -1445,7 +1493,23 @@
           <w:sz w:val="24"/>
           <w:szCs w:val="24"/>
         </w:rPr>
-        <w:t xml:space="preserve">ConsistencyProject: </w:t>
+        <w:t>ConsistencyProject</w:t>
+      </w:r>
+      <w:r>
+        <w:rPr>
+          <w:rFonts w:ascii="Times New Roman" w:hAnsi="Times New Roman" w:cs="Times New Roman"/>
+          <w:sz w:val="24"/>
+          <w:szCs w:val="24"/>
+        </w:rPr>
+        <w:t xml:space="preserve"> (Kumar et al., 2021, bioRxiv)</w:t>
+      </w:r>
+      <w:r>
+        <w:rPr>
+          <w:rFonts w:ascii="Times New Roman" w:hAnsi="Times New Roman" w:cs="Times New Roman"/>
+          <w:sz w:val="24"/>
+          <w:szCs w:val="24"/>
+        </w:rPr>
+        <w:t xml:space="preserve">: </w:t>
       </w:r>
       <w:r>
         <w:rPr>
@@ -1463,11 +1527,65 @@
         </w:rPr>
         <w:t>experiments. N = 48 healthy.</w:t>
       </w:r>
-    </w:p>
-    <w:p>
-      <w:pPr>
-        <w:jc w:val="both"/>
-      </w:pPr>
+      <w:r>
+        <w:rPr>
+          <w:rFonts w:ascii="Times New Roman" w:hAnsi="Times New Roman" w:cs="Times New Roman"/>
+          <w:sz w:val="24"/>
+          <w:szCs w:val="24"/>
+        </w:rPr>
+        <w:t xml:space="preserve"> </w:t>
+      </w:r>
+      <w:r>
+        <w:rPr>
+          <w:rFonts w:ascii="Times New Roman" w:hAnsi="Times New Roman" w:cs="Times New Roman"/>
+          <w:sz w:val="24"/>
+          <w:szCs w:val="24"/>
+        </w:rPr>
+        <w:t xml:space="preserve">Some other exclusion criteria were added by Santosh Kumar later, so that the final number in the paper. The updated </w:t>
+      </w:r>
+      <w:r>
+        <w:rPr>
+          <w:rFonts w:ascii="Times New Roman" w:hAnsi="Times New Roman" w:cs="Times New Roman"/>
+          <w:sz w:val="24"/>
+          <w:szCs w:val="24"/>
+        </w:rPr>
+        <w:t xml:space="preserve">codes for this project can be found at </w:t>
+      </w:r>
+      <w:hyperlink r:id="rId8" w:history="1">
+        <w:r>
+          <w:rPr>
+            <w:rStyle w:val="Hyperlink"/>
+            <w:rFonts w:ascii="Times New Roman" w:hAnsi="Times New Roman" w:cs="Times New Roman"/>
+            <w:sz w:val="24"/>
+            <w:szCs w:val="24"/>
+          </w:rPr>
+          <w:t>https://github.com/wupadrasta/TLSAEEGProjectPrograms</w:t>
+        </w:r>
+      </w:hyperlink>
+      <w:r>
+        <w:rPr>
+          <w:rFonts w:ascii="Times New Roman" w:hAnsi="Times New Roman" w:cs="Times New Roman"/>
+          <w:sz w:val="24"/>
+          <w:szCs w:val="24"/>
+        </w:rPr>
+        <w:t xml:space="preserve">. </w:t>
+      </w:r>
+      <w:r>
+        <w:rPr>
+          <w:rFonts w:ascii="Times New Roman" w:hAnsi="Times New Roman" w:cs="Times New Roman"/>
+          <w:sz w:val="24"/>
+          <w:szCs w:val="24"/>
+        </w:rPr>
+        <w:t>Here, results are shown for 48 subjects only.</w:t>
+      </w:r>
+      <w:r>
+        <w:rPr>
+          <w:rFonts w:ascii="Times New Roman" w:hAnsi="Times New Roman" w:cs="Times New Roman"/>
+          <w:sz w:val="24"/>
+          <w:szCs w:val="24"/>
+        </w:rPr>
+        <w:t xml:space="preserve"> </w:t>
+      </w:r>
     </w:p>
     <w:p>
       <w:pPr>
@@ -2097,7 +2215,7 @@
           <w:sz w:val="24"/>
           <w:szCs w:val="24"/>
         </w:rPr>
-        <w:t>In addition, each project has a separate folder. ADGammaProjectCodes folder contains programs to analyze and display results of Murty et al., 2020 (Neuroimage) and Murty et al., 2020 (MedRxiv).</w:t>
+        <w:t>In addition, each project has a separate folder.</w:t>
       </w:r>
     </w:p>
     <w:p>
@@ -2217,7 +2335,7 @@
         </w:rPr>
         <w:t xml:space="preserve">CommonPrograms: </w:t>
       </w:r>
-      <w:hyperlink r:id="rId8" w:history="1">
+      <w:hyperlink r:id="rId9" w:history="1">
         <w:r>
           <w:rPr>
             <w:rStyle w:val="Hyperlink"/>
@@ -2258,7 +2376,7 @@
         </w:rPr>
         <w:t xml:space="preserve">Montages: </w:t>
       </w:r>
-      <w:hyperlink r:id="rId9" w:history="1">
+      <w:hyperlink r:id="rId10" w:history="1">
         <w:r>
           <w:rPr>
             <w:rStyle w:val="Hyperlink"/>
@@ -2277,7 +2395,7 @@
         </w:rPr>
         <w:t xml:space="preserve"> or </w:t>
       </w:r>
-      <w:hyperlink r:id="rId10" w:history="1">
+      <w:hyperlink r:id="rId11" w:history="1">
         <w:r>
           <w:rPr>
             <w:rStyle w:val="Hyperlink"/>
@@ -2322,8 +2440,6 @@
         </w:rPr>
         <w:t xml:space="preserve"> and</w:t>
       </w:r>
-      <w:bookmarkStart w:id="0" w:name="_GoBack"/>
-      <w:bookmarkEnd w:id="0"/>
       <w:r>
         <w:rPr>
           <w:rFonts w:ascii="Times New Roman" w:hAnsi="Times New Roman" w:cs="Times New Roman"/>
@@ -2344,7 +2460,7 @@
 </file>
 
 <file path=word/numbering.xml><?xml version="1.0" encoding="utf-8"?>
-<w:numbering xmlns:wpc="http://schemas.microsoft.com/office/word/2010/wordprocessingCanvas" xmlns:cx="http://schemas.microsoft.com/office/drawing/2014/chartex" xmlns:cx1="http://schemas.microsoft.com/office/drawing/2015/9/8/chartex" xmlns:cx2="http://schemas.microsoft.com/office/drawing/2015/10/21/chartex" xmlns:cx3="http://schemas.microsoft.com/office/drawing/2016/5/9/chartex" xmlns:cx4="http://schemas.microsoft.com/office/drawing/2016/5/10/chartex" xmlns:cx5="http://schemas.microsoft.com/office/drawing/2016/5/11/chartex" xmlns:cx6="http://schemas.microsoft.com/office/drawing/2016/5/12/chartex" xmlns:cx7="http://schemas.microsoft.com/office/drawing/2016/5/13/chartex" xmlns:cx8="http://schemas.microsoft.com/office/drawing/2016/5/14/chartex" xmlns:mc="http://schemas.openxmlformats.org/markup-compatibility/2006" xmlns:aink="http://schemas.microsoft.com/office/drawing/2016/ink" xmlns:am3d="http://schemas.microsoft.com/office/drawing/2017/model3d" xmlns:o="urn:schemas-microsoft-com:office:office" xmlns:r="http://schemas.openxmlformats.org/officeDocument/2006/relationships" xmlns:m="http://schemas.openxmlformats.org/officeDocument/2006/math" xmlns:v="urn:schemas-microsoft-com:vml" xmlns:wp14="http://schemas.microsoft.com/office/word/2010/wordprocessingDrawing" xmlns:wp="http://schemas.openxmlformats.org/drawingml/2006/wordprocessingDrawing" xmlns:w10="urn:schemas-microsoft-com:office:word" xmlns:w="http://schemas.openxmlformats.org/wordprocessingml/2006/main" xmlns:w14="http://schemas.microsoft.com/office/word/2010/wordml" xmlns:w15="http://schemas.microsoft.com/office/word/2012/wordml" xmlns:w16cid="http://schemas.microsoft.com/office/word/2016/wordml/cid" xmlns:w16se="http://schemas.microsoft.com/office/word/2015/wordml/symex" xmlns:wpg="http://schemas.microsoft.com/office/word/2010/wordprocessingGroup" xmlns:wpi="http://schemas.microsoft.com/office/word/2010/wordprocessingInk" xmlns:wne="http://schemas.microsoft.com/office/word/2006/wordml" xmlns:wps="http://schemas.microsoft.com/office/word/2010/wordprocessingShape" mc:Ignorable="w14 w15 w16se w16cid wp14">
+<w:numbering xmlns:wpc="http://schemas.microsoft.com/office/word/2010/wordprocessingCanvas" xmlns:cx="http://schemas.microsoft.com/office/drawing/2014/chartex" xmlns:cx1="http://schemas.microsoft.com/office/drawing/2015/9/8/chartex" xmlns:cx2="http://schemas.microsoft.com/office/drawing/2015/10/21/chartex" xmlns:cx3="http://schemas.microsoft.com/office/drawing/2016/5/9/chartex" xmlns:cx4="http://schemas.microsoft.com/office/drawing/2016/5/10/chartex" xmlns:cx5="http://schemas.microsoft.com/office/drawing/2016/5/11/chartex" xmlns:cx6="http://schemas.microsoft.com/office/drawing/2016/5/12/chartex" xmlns:cx7="http://schemas.microsoft.com/office/drawing/2016/5/13/chartex" xmlns:cx8="http://schemas.microsoft.com/office/drawing/2016/5/14/chartex" xmlns:mc="http://schemas.openxmlformats.org/markup-compatibility/2006" xmlns:aink="http://schemas.microsoft.com/office/drawing/2016/ink" xmlns:am3d="http://schemas.microsoft.com/office/drawing/2017/model3d" xmlns:o="urn:schemas-microsoft-com:office:office" xmlns:r="http://schemas.openxmlformats.org/officeDocument/2006/relationships" xmlns:m="http://schemas.openxmlformats.org/officeDocument/2006/math" xmlns:v="urn:schemas-microsoft-com:vml" xmlns:wp14="http://schemas.microsoft.com/office/word/2010/wordprocessingDrawing" xmlns:wp="http://schemas.openxmlformats.org/drawingml/2006/wordprocessingDrawing" xmlns:w10="urn:schemas-microsoft-com:office:word" xmlns:w="http://schemas.openxmlformats.org/wordprocessingml/2006/main" xmlns:w14="http://schemas.microsoft.com/office/word/2010/wordml" xmlns:w15="http://schemas.microsoft.com/office/word/2012/wordml" xmlns:w16cex="http://schemas.microsoft.com/office/word/2018/wordml/cex" xmlns:w16cid="http://schemas.microsoft.com/office/word/2016/wordml/cid" xmlns:w16="http://schemas.microsoft.com/office/word/2018/wordml" xmlns:w16sdtdh="http://schemas.microsoft.com/office/word/2020/wordml/sdtdatahash" xmlns:w16se="http://schemas.microsoft.com/office/word/2015/wordml/symex" xmlns:wpg="http://schemas.microsoft.com/office/word/2010/wordprocessingGroup" xmlns:wpi="http://schemas.microsoft.com/office/word/2010/wordprocessingInk" xmlns:wne="http://schemas.microsoft.com/office/word/2006/wordml" xmlns:wps="http://schemas.microsoft.com/office/word/2010/wordprocessingShape" mc:Ignorable="w14 w15 w16se w16cid w16 w16cex w16sdtdh wp14">
   <w:abstractNum w:abstractNumId="0" w15:restartNumberingAfterBreak="0">
     <w:nsid w:val="02D67DA8"/>
     <w:multiLevelType w:val="hybridMultilevel"/>
@@ -3167,7 +3283,7 @@
 </file>
 
 <file path=word/styles.xml><?xml version="1.0" encoding="utf-8"?>
-<w:styles xmlns:mc="http://schemas.openxmlformats.org/markup-compatibility/2006" xmlns:r="http://schemas.openxmlformats.org/officeDocument/2006/relationships" xmlns:w="http://schemas.openxmlformats.org/wordprocessingml/2006/main" xmlns:w14="http://schemas.microsoft.com/office/word/2010/wordml" xmlns:w15="http://schemas.microsoft.com/office/word/2012/wordml" xmlns:w16cid="http://schemas.microsoft.com/office/word/2016/wordml/cid" xmlns:w16se="http://schemas.microsoft.com/office/word/2015/wordml/symex" mc:Ignorable="w14 w15 w16se w16cid">
+<w:styles xmlns:mc="http://schemas.openxmlformats.org/markup-compatibility/2006" xmlns:r="http://schemas.openxmlformats.org/officeDocument/2006/relationships" xmlns:w="http://schemas.openxmlformats.org/wordprocessingml/2006/main" xmlns:w14="http://schemas.microsoft.com/office/word/2010/wordml" xmlns:w15="http://schemas.microsoft.com/office/word/2012/wordml" xmlns:w16cex="http://schemas.microsoft.com/office/word/2018/wordml/cex" xmlns:w16cid="http://schemas.microsoft.com/office/word/2016/wordml/cid" xmlns:w16="http://schemas.microsoft.com/office/word/2018/wordml" xmlns:w16sdtdh="http://schemas.microsoft.com/office/word/2020/wordml/sdtdatahash" xmlns:w16se="http://schemas.microsoft.com/office/word/2015/wordml/symex" mc:Ignorable="w14 w15 w16se w16cid w16 w16cex w16sdtdh">
   <w:docDefaults>
     <w:rPrDefault>
       <w:rPr>
@@ -3956,21 +4072,6 @@
 </file>
 
 <file path=customXml/item1.xml><?xml version="1.0" encoding="utf-8"?>
-<?mso-contentType ?>
-<FormTemplates xmlns="http://schemas.microsoft.com/sharepoint/v3/contenttype/forms">
-  <Display>DocumentLibraryForm</Display>
-  <Edit>DocumentLibraryForm</Edit>
-  <New>DocumentLibraryForm</New>
-</FormTemplates>
-</file>
-
-<file path=customXml/item2.xml><?xml version="1.0" encoding="utf-8"?>
-<p:properties xmlns:p="http://schemas.microsoft.com/office/2006/metadata/properties" xmlns:xsi="http://www.w3.org/2001/XMLSchema-instance" xmlns:pc="http://schemas.microsoft.com/office/infopath/2007/PartnerControls">
-  <documentManagement/>
-</p:properties>
-</file>
-
-<file path=customXml/item3.xml><?xml version="1.0" encoding="utf-8"?>
 <ct:contentTypeSchema xmlns:ct="http://schemas.microsoft.com/office/2006/metadata/contentType" xmlns:ma="http://schemas.microsoft.com/office/2006/metadata/properties/metaAttributes" ct:_="" ma:_="" ma:contentTypeName="Document" ma:contentTypeID="0x01010014F19C1116C6C5489793D917DD5F14BE" ma:contentTypeVersion="12" ma:contentTypeDescription="Create a new document." ma:contentTypeScope="" ma:versionID="ab6ff62f39e105793c9c5cbb9b7a8d1a">
   <xsd:schema xmlns:xsd="http://www.w3.org/2001/XMLSchema" xmlns:xs="http://www.w3.org/2001/XMLSchema" xmlns:p="http://schemas.microsoft.com/office/2006/metadata/properties" xmlns:ns3="d8b176ed-87de-4382-96ee-2079f3972cef" xmlns:ns4="0d775e74-30af-46a5-b7ff-ba1f018bbf77" targetNamespace="http://schemas.microsoft.com/office/2006/metadata/properties" ma:root="true" ma:fieldsID="68f084ce617ba2f2716e7a35150a16a8" ns3:_="" ns4:_="">
     <xsd:import namespace="d8b176ed-87de-4382-96ee-2079f3972cef"/>
@@ -4187,24 +4288,22 @@
 </ct:contentTypeSchema>
 </file>
 
-<file path=customXml/itemProps1.xml><?xml version="1.0" encoding="utf-8"?>
-<ds:datastoreItem xmlns:ds="http://schemas.openxmlformats.org/officeDocument/2006/customXml" ds:itemID="{FE88FD89-821D-4166-AB3C-FBF8AEBFC64F}">
-  <ds:schemaRefs>
-    <ds:schemaRef ds:uri="http://schemas.microsoft.com/sharepoint/v3/contenttype/forms"/>
-  </ds:schemaRefs>
-</ds:datastoreItem>
+<file path=customXml/item2.xml><?xml version="1.0" encoding="utf-8"?>
+<p:properties xmlns:p="http://schemas.microsoft.com/office/2006/metadata/properties" xmlns:xsi="http://www.w3.org/2001/XMLSchema-instance" xmlns:pc="http://schemas.microsoft.com/office/infopath/2007/PartnerControls">
+  <documentManagement/>
+</p:properties>
 </file>
 
-<file path=customXml/itemProps2.xml><?xml version="1.0" encoding="utf-8"?>
-<ds:datastoreItem xmlns:ds="http://schemas.openxmlformats.org/officeDocument/2006/customXml" ds:itemID="{ADBE2178-F446-4AAB-A6A6-129B31867878}">
-  <ds:schemaRefs>
-    <ds:schemaRef ds:uri="http://schemas.microsoft.com/office/2006/metadata/properties"/>
-    <ds:schemaRef ds:uri="http://schemas.microsoft.com/office/infopath/2007/PartnerControls"/>
-  </ds:schemaRefs>
-</ds:datastoreItem>
+<file path=customXml/item3.xml><?xml version="1.0" encoding="utf-8"?>
+<?mso-contentType ?>
+<FormTemplates xmlns="http://schemas.microsoft.com/sharepoint/v3/contenttype/forms">
+  <Display>DocumentLibraryForm</Display>
+  <Edit>DocumentLibraryForm</Edit>
+  <New>DocumentLibraryForm</New>
+</FormTemplates>
 </file>
 
-<file path=customXml/itemProps3.xml><?xml version="1.0" encoding="utf-8"?>
+<file path=customXml/itemProps1.xml><?xml version="1.0" encoding="utf-8"?>
 <ds:datastoreItem xmlns:ds="http://schemas.openxmlformats.org/officeDocument/2006/customXml" ds:itemID="{601C9AF4-654F-4F1B-8AC7-FF8AF9BE4D01}">
   <ds:schemaRefs>
     <ds:schemaRef ds:uri="http://schemas.microsoft.com/office/2006/metadata/contentType"/>
@@ -4221,4 +4320,21 @@
     <ds:schemaRef ds:uri="http://schemas.microsoft.com/internal/obd"/>
   </ds:schemaRefs>
 </ds:datastoreItem>
+</file>
+
+<file path=customXml/itemProps2.xml><?xml version="1.0" encoding="utf-8"?>
+<ds:datastoreItem xmlns:ds="http://schemas.openxmlformats.org/officeDocument/2006/customXml" ds:itemID="{ADBE2178-F446-4AAB-A6A6-129B31867878}">
+  <ds:schemaRefs>
+    <ds:schemaRef ds:uri="http://schemas.microsoft.com/office/2006/metadata/properties"/>
+    <ds:schemaRef ds:uri="http://schemas.microsoft.com/office/infopath/2007/PartnerControls"/>
+  </ds:schemaRefs>
+</ds:datastoreItem>
+</file>
+
+<file path=customXml/itemProps3.xml><?xml version="1.0" encoding="utf-8"?>
+<ds:datastoreItem xmlns:ds="http://schemas.openxmlformats.org/officeDocument/2006/customXml" ds:itemID="{FE88FD89-821D-4166-AB3C-FBF8AEBFC64F}">
+  <ds:schemaRefs>
+    <ds:schemaRef ds:uri="http://schemas.microsoft.com/sharepoint/v3/contenttype/forms"/>
+  </ds:schemaRefs>
+</ds:datastoreItem>
 </file>
</xml_diff>

<commit_message>
Adding files for connectivity project analysis. Main ocdes are written by Santosh and modified by Supratim
</commit_message>
<xml_diff>
--- a/ReadMe.docx
+++ b/ReadMe.docx
@@ -171,8 +171,18 @@
           <w:sz w:val="24"/>
           <w:szCs w:val="24"/>
         </w:rPr>
-        <w:t>, JNeurosci</w:t>
-      </w:r>
+        <w:t xml:space="preserve">, </w:t>
+      </w:r>
+      <w:proofErr w:type="spellStart"/>
+      <w:r>
+        <w:rPr>
+          <w:rFonts w:ascii="Times New Roman" w:eastAsia="Times New Roman" w:hAnsi="Times New Roman" w:cs="Times New Roman"/>
+          <w:sz w:val="24"/>
+          <w:szCs w:val="24"/>
+        </w:rPr>
+        <w:t>JNeurosci</w:t>
+      </w:r>
+      <w:proofErr w:type="spellEnd"/>
       <w:r>
         <w:rPr>
           <w:rFonts w:ascii="Times New Roman" w:eastAsia="Times New Roman" w:hAnsi="Times New Roman" w:cs="Times New Roman"/>
@@ -203,7 +213,25 @@
           <w:sz w:val="24"/>
           <w:szCs w:val="24"/>
         </w:rPr>
-        <w:t>. These are called “VisualGamma” and “</w:t>
+        <w:t>. These are called “</w:t>
+      </w:r>
+      <w:proofErr w:type="spellStart"/>
+      <w:r>
+        <w:rPr>
+          <w:rFonts w:ascii="Times New Roman" w:eastAsia="Times New Roman" w:hAnsi="Times New Roman" w:cs="Times New Roman"/>
+          <w:sz w:val="24"/>
+          <w:szCs w:val="24"/>
+        </w:rPr>
+        <w:t>VisualGamma</w:t>
+      </w:r>
+      <w:proofErr w:type="spellEnd"/>
+      <w:r>
+        <w:rPr>
+          <w:rFonts w:ascii="Times New Roman" w:eastAsia="Times New Roman" w:hAnsi="Times New Roman" w:cs="Times New Roman"/>
+          <w:sz w:val="24"/>
+          <w:szCs w:val="24"/>
+        </w:rPr>
+        <w:t>” and “</w:t>
       </w:r>
       <w:r>
         <w:rPr>
@@ -595,7 +623,25 @@
           <w:sz w:val="24"/>
           <w:szCs w:val="20"/>
         </w:rPr>
-        <w:t>Could be replaced with a cleaner followup/baseline: 6</w:t>
+        <w:t xml:space="preserve">Could be replaced with a cleaner </w:t>
+      </w:r>
+      <w:proofErr w:type="spellStart"/>
+      <w:r>
+        <w:rPr>
+          <w:rFonts w:ascii="Times New Roman" w:eastAsia="Times New Roman" w:hAnsi="Times New Roman" w:cs="Times New Roman"/>
+          <w:sz w:val="24"/>
+          <w:szCs w:val="20"/>
+        </w:rPr>
+        <w:t>followup</w:t>
+      </w:r>
+      <w:proofErr w:type="spellEnd"/>
+      <w:r>
+        <w:rPr>
+          <w:rFonts w:ascii="Times New Roman" w:eastAsia="Times New Roman" w:hAnsi="Times New Roman" w:cs="Times New Roman"/>
+          <w:sz w:val="24"/>
+          <w:szCs w:val="20"/>
+        </w:rPr>
+        <w:t>/baseline: 6</w:t>
       </w:r>
     </w:p>
     <w:p>
@@ -948,8 +994,18 @@
           <w:sz w:val="24"/>
           <w:szCs w:val="20"/>
         </w:rPr>
-        <w:t>stands for TemporalFrequency-CounterPhasing</w:t>
-      </w:r>
+        <w:t xml:space="preserve">stands for </w:t>
+      </w:r>
+      <w:proofErr w:type="spellStart"/>
+      <w:r>
+        <w:rPr>
+          <w:rFonts w:ascii="Times New Roman" w:eastAsia="Times New Roman" w:hAnsi="Times New Roman" w:cs="Times New Roman"/>
+          <w:sz w:val="24"/>
+          <w:szCs w:val="20"/>
+        </w:rPr>
+        <w:t>TemporalFrequency-CounterPhasing</w:t>
+      </w:r>
+      <w:proofErr w:type="spellEnd"/>
       <w:r>
         <w:rPr>
           <w:rFonts w:ascii="Times New Roman" w:eastAsia="Times New Roman" w:hAnsi="Times New Roman" w:cs="Times New Roman"/>
@@ -1291,7 +1347,23 @@
           <w:sz w:val="24"/>
           <w:szCs w:val="24"/>
         </w:rPr>
-        <w:t>is data is already part of three projects that are named as follows:</w:t>
+        <w:t xml:space="preserve">is data is part of </w:t>
+      </w:r>
+      <w:r>
+        <w:rPr>
+          <w:rFonts w:ascii="Times New Roman" w:hAnsi="Times New Roman" w:cs="Times New Roman"/>
+          <w:sz w:val="24"/>
+          <w:szCs w:val="24"/>
+        </w:rPr>
+        <w:t>four</w:t>
+      </w:r>
+      <w:r>
+        <w:rPr>
+          <w:rFonts w:ascii="Times New Roman" w:hAnsi="Times New Roman" w:cs="Times New Roman"/>
+          <w:sz w:val="24"/>
+          <w:szCs w:val="24"/>
+        </w:rPr>
+        <w:t xml:space="preserve"> projects that are named as follows:</w:t>
       </w:r>
     </w:p>
     <w:p>
@@ -1308,13 +1380,23 @@
           <w:szCs w:val="24"/>
         </w:rPr>
       </w:pPr>
-      <w:r>
-        <w:rPr>
-          <w:rFonts w:ascii="Times New Roman" w:hAnsi="Times New Roman" w:cs="Times New Roman"/>
-          <w:sz w:val="24"/>
-          <w:szCs w:val="24"/>
-        </w:rPr>
-        <w:t>AgeProject (Murty et al., 2020, Neuroimage).</w:t>
+      <w:proofErr w:type="spellStart"/>
+      <w:r>
+        <w:rPr>
+          <w:rFonts w:ascii="Times New Roman" w:hAnsi="Times New Roman" w:cs="Times New Roman"/>
+          <w:sz w:val="24"/>
+          <w:szCs w:val="24"/>
+        </w:rPr>
+        <w:t>AgeProject</w:t>
+      </w:r>
+      <w:proofErr w:type="spellEnd"/>
+      <w:r>
+        <w:rPr>
+          <w:rFonts w:ascii="Times New Roman" w:hAnsi="Times New Roman" w:cs="Times New Roman"/>
+          <w:sz w:val="24"/>
+          <w:szCs w:val="24"/>
+        </w:rPr>
+        <w:t xml:space="preserve"> (Murty et al., 2020, Neuroimage).</w:t>
       </w:r>
       <w:r>
         <w:rPr>
@@ -1348,6 +1430,7 @@
           <w:highlight w:val="yellow"/>
         </w:rPr>
       </w:pPr>
+      <w:proofErr w:type="spellStart"/>
       <w:r>
         <w:rPr>
           <w:rFonts w:ascii="Times New Roman" w:hAnsi="Times New Roman" w:cs="Times New Roman"/>
@@ -1362,7 +1445,16 @@
           <w:sz w:val="24"/>
           <w:szCs w:val="24"/>
         </w:rPr>
-        <w:t>t (Murty et al., 202</w:t>
+        <w:t>t</w:t>
+      </w:r>
+      <w:proofErr w:type="spellEnd"/>
+      <w:r>
+        <w:rPr>
+          <w:rFonts w:ascii="Times New Roman" w:hAnsi="Times New Roman" w:cs="Times New Roman"/>
+          <w:sz w:val="24"/>
+          <w:szCs w:val="24"/>
+        </w:rPr>
+        <w:t xml:space="preserve"> (Murty et al., 202</w:t>
       </w:r>
       <w:r>
         <w:rPr>
@@ -1380,6 +1472,7 @@
         </w:rPr>
         <w:t xml:space="preserve">, </w:t>
       </w:r>
+      <w:proofErr w:type="spellStart"/>
       <w:r>
         <w:rPr>
           <w:rFonts w:ascii="Times New Roman" w:hAnsi="Times New Roman" w:cs="Times New Roman"/>
@@ -1388,6 +1481,7 @@
         </w:rPr>
         <w:t>eLife</w:t>
       </w:r>
+      <w:proofErr w:type="spellEnd"/>
       <w:r>
         <w:rPr>
           <w:rFonts w:ascii="Times New Roman" w:hAnsi="Times New Roman" w:cs="Times New Roman"/>
@@ -1470,7 +1564,27 @@
           <w:szCs w:val="24"/>
           <w:highlight w:val="yellow"/>
         </w:rPr>
-        <w:t>diagnosis. So the final analysis only had 12 MCIs.</w:t>
+        <w:t xml:space="preserve">diagnosis. </w:t>
+      </w:r>
+      <w:proofErr w:type="gramStart"/>
+      <w:r>
+        <w:rPr>
+          <w:rFonts w:ascii="Times New Roman" w:hAnsi="Times New Roman" w:cs="Times New Roman"/>
+          <w:sz w:val="24"/>
+          <w:szCs w:val="24"/>
+          <w:highlight w:val="yellow"/>
+        </w:rPr>
+        <w:t>So</w:t>
+      </w:r>
+      <w:proofErr w:type="gramEnd"/>
+      <w:r>
+        <w:rPr>
+          <w:rFonts w:ascii="Times New Roman" w:hAnsi="Times New Roman" w:cs="Times New Roman"/>
+          <w:sz w:val="24"/>
+          <w:szCs w:val="24"/>
+          <w:highlight w:val="yellow"/>
+        </w:rPr>
+        <w:t xml:space="preserve"> the final analysis only had 12 MCIs.</w:t>
       </w:r>
     </w:p>
     <w:p>
@@ -1487,6 +1601,7 @@
           <w:szCs w:val="24"/>
         </w:rPr>
       </w:pPr>
+      <w:proofErr w:type="spellStart"/>
       <w:r>
         <w:rPr>
           <w:rFonts w:ascii="Times New Roman" w:hAnsi="Times New Roman" w:cs="Times New Roman"/>
@@ -1495,13 +1610,46 @@
         </w:rPr>
         <w:t>ConsistencyProject</w:t>
       </w:r>
-      <w:r>
-        <w:rPr>
-          <w:rFonts w:ascii="Times New Roman" w:hAnsi="Times New Roman" w:cs="Times New Roman"/>
-          <w:sz w:val="24"/>
-          <w:szCs w:val="24"/>
-        </w:rPr>
-        <w:t xml:space="preserve"> (Kumar et al., 2021, bioRxiv)</w:t>
+      <w:proofErr w:type="spellEnd"/>
+      <w:r>
+        <w:rPr>
+          <w:rFonts w:ascii="Times New Roman" w:hAnsi="Times New Roman" w:cs="Times New Roman"/>
+          <w:sz w:val="24"/>
+          <w:szCs w:val="24"/>
+        </w:rPr>
+        <w:t xml:space="preserve"> (Kumar et al., 202</w:t>
+      </w:r>
+      <w:r>
+        <w:rPr>
+          <w:rFonts w:ascii="Times New Roman" w:hAnsi="Times New Roman" w:cs="Times New Roman"/>
+          <w:sz w:val="24"/>
+          <w:szCs w:val="24"/>
+        </w:rPr>
+        <w:t>2</w:t>
+      </w:r>
+      <w:r>
+        <w:rPr>
+          <w:rFonts w:ascii="Times New Roman" w:hAnsi="Times New Roman" w:cs="Times New Roman"/>
+          <w:sz w:val="24"/>
+          <w:szCs w:val="24"/>
+        </w:rPr>
+        <w:t xml:space="preserve">, </w:t>
+      </w:r>
+      <w:r>
+        <w:rPr>
+          <w:rFonts w:ascii="Times New Roman" w:hAnsi="Times New Roman" w:cs="Times New Roman"/>
+          <w:sz w:val="24"/>
+          <w:szCs w:val="24"/>
+        </w:rPr>
+        <w:t>Cerebral Cortex Communications</w:t>
+      </w:r>
+      <w:r>
+        <w:rPr>
+          <w:rFonts w:ascii="Times New Roman" w:hAnsi="Times New Roman" w:cs="Times New Roman"/>
+          <w:sz w:val="24"/>
+          <w:szCs w:val="24"/>
+        </w:rPr>
+        <w:t>)</w:t>
       </w:r>
       <w:r>
         <w:rPr>
@@ -1541,7 +1689,23 @@
           <w:sz w:val="24"/>
           <w:szCs w:val="24"/>
         </w:rPr>
-        <w:t xml:space="preserve">Some other exclusion criteria were added by Santosh Kumar later, so that the final number in the paper. The updated </w:t>
+        <w:t>Some other exclusion criteria were added by Santosh Kumar later, so that the final number in the paper</w:t>
+      </w:r>
+      <w:r>
+        <w:rPr>
+          <w:rFonts w:ascii="Times New Roman" w:hAnsi="Times New Roman" w:cs="Times New Roman"/>
+          <w:sz w:val="24"/>
+          <w:szCs w:val="24"/>
+        </w:rPr>
+        <w:t xml:space="preserve"> is 40</w:t>
+      </w:r>
+      <w:r>
+        <w:rPr>
+          <w:rFonts w:ascii="Times New Roman" w:hAnsi="Times New Roman" w:cs="Times New Roman"/>
+          <w:sz w:val="24"/>
+          <w:szCs w:val="24"/>
+        </w:rPr>
+        <w:t xml:space="preserve">. The updated </w:t>
       </w:r>
       <w:r>
         <w:rPr>
@@ -1576,16 +1740,60 @@
           <w:sz w:val="24"/>
           <w:szCs w:val="24"/>
         </w:rPr>
-        <w:t>Here, results are shown for 48 subjects only.</w:t>
-      </w:r>
-      <w:r>
-        <w:rPr>
-          <w:rFonts w:ascii="Times New Roman" w:hAnsi="Times New Roman" w:cs="Times New Roman"/>
-          <w:sz w:val="24"/>
-          <w:szCs w:val="24"/>
-        </w:rPr>
-        <w:t xml:space="preserve"> </w:t>
-      </w:r>
+        <w:t>Here, results are shown for 48 subjects.</w:t>
+      </w:r>
+    </w:p>
+    <w:p>
+      <w:pPr>
+        <w:pStyle w:val="ListParagraph"/>
+        <w:numPr>
+          <w:ilvl w:val="0"/>
+          <w:numId w:val="7"/>
+        </w:numPr>
+        <w:jc w:val="both"/>
+        <w:rPr>
+          <w:rFonts w:ascii="Times New Roman" w:hAnsi="Times New Roman" w:cs="Times New Roman"/>
+          <w:sz w:val="24"/>
+          <w:szCs w:val="24"/>
+        </w:rPr>
+      </w:pPr>
+      <w:proofErr w:type="spellStart"/>
+      <w:r>
+        <w:rPr>
+          <w:rFonts w:ascii="Times New Roman" w:hAnsi="Times New Roman" w:cs="Times New Roman"/>
+          <w:sz w:val="24"/>
+          <w:szCs w:val="24"/>
+        </w:rPr>
+        <w:t>ConnectivityProject</w:t>
+      </w:r>
+      <w:proofErr w:type="spellEnd"/>
+      <w:r>
+        <w:rPr>
+          <w:rFonts w:ascii="Times New Roman" w:hAnsi="Times New Roman" w:cs="Times New Roman"/>
+          <w:sz w:val="24"/>
+          <w:szCs w:val="24"/>
+        </w:rPr>
+        <w:t xml:space="preserve">: How alpha/gamma connectivity changes with </w:t>
+      </w:r>
+      <w:r>
+        <w:rPr>
+          <w:rFonts w:ascii="Times New Roman" w:hAnsi="Times New Roman" w:cs="Times New Roman"/>
+          <w:sz w:val="24"/>
+          <w:szCs w:val="24"/>
+        </w:rPr>
+        <w:t>age and MCI/AD.</w:t>
+      </w:r>
+    </w:p>
+    <w:p>
+      <w:pPr>
+        <w:pStyle w:val="ListParagraph"/>
+        <w:jc w:val="both"/>
+        <w:rPr>
+          <w:rFonts w:ascii="Times New Roman" w:hAnsi="Times New Roman" w:cs="Times New Roman"/>
+          <w:sz w:val="24"/>
+          <w:szCs w:val="24"/>
+        </w:rPr>
+      </w:pPr>
     </w:p>
     <w:p>
       <w:pPr>
@@ -1626,6 +1834,7 @@
           <w:szCs w:val="24"/>
         </w:rPr>
       </w:pPr>
+      <w:proofErr w:type="spellStart"/>
       <w:r>
         <w:rPr>
           <w:rFonts w:ascii="Times New Roman" w:hAnsi="Times New Roman" w:cs="Times New Roman"/>
@@ -1634,6 +1843,7 @@
         </w:rPr>
         <w:t>rawData</w:t>
       </w:r>
+      <w:proofErr w:type="spellEnd"/>
       <w:r>
         <w:rPr>
           <w:rFonts w:ascii="Times New Roman" w:hAnsi="Times New Roman" w:cs="Times New Roman"/>
@@ -1737,6 +1947,7 @@
           <w:szCs w:val="24"/>
         </w:rPr>
       </w:pPr>
+      <w:proofErr w:type="spellStart"/>
       <w:r>
         <w:rPr>
           <w:rFonts w:ascii="Times New Roman" w:hAnsi="Times New Roman" w:cs="Times New Roman"/>
@@ -1753,6 +1964,7 @@
         </w:rPr>
         <w:t>egmentedData</w:t>
       </w:r>
+      <w:proofErr w:type="spellEnd"/>
       <w:r>
         <w:rPr>
           <w:rFonts w:ascii="Times New Roman" w:hAnsi="Times New Roman" w:cs="Times New Roman"/>
@@ -1791,7 +2003,25 @@
           <w:sz w:val="24"/>
           <w:szCs w:val="24"/>
         </w:rPr>
-        <w:t xml:space="preserve">around the stimulus onset are extracted and saved from rawData. Not available </w:t>
+        <w:t xml:space="preserve">around the stimulus onset are extracted and saved from </w:t>
+      </w:r>
+      <w:proofErr w:type="spellStart"/>
+      <w:r>
+        <w:rPr>
+          <w:rFonts w:ascii="Times New Roman" w:hAnsi="Times New Roman" w:cs="Times New Roman"/>
+          <w:sz w:val="24"/>
+          <w:szCs w:val="24"/>
+        </w:rPr>
+        <w:t>rawData</w:t>
+      </w:r>
+      <w:proofErr w:type="spellEnd"/>
+      <w:r>
+        <w:rPr>
+          <w:rFonts w:ascii="Times New Roman" w:hAnsi="Times New Roman" w:cs="Times New Roman"/>
+          <w:sz w:val="24"/>
+          <w:szCs w:val="24"/>
+        </w:rPr>
+        <w:t xml:space="preserve">. Not available </w:t>
       </w:r>
       <w:r>
         <w:rPr>
@@ -1824,13 +2054,23 @@
           <w:szCs w:val="24"/>
         </w:rPr>
       </w:pPr>
-      <w:r>
-        <w:rPr>
-          <w:rFonts w:ascii="Times New Roman" w:hAnsi="Times New Roman" w:cs="Times New Roman"/>
-          <w:sz w:val="24"/>
-          <w:szCs w:val="24"/>
-        </w:rPr>
-        <w:t>cleanData (</w:t>
+      <w:proofErr w:type="spellStart"/>
+      <w:r>
+        <w:rPr>
+          <w:rFonts w:ascii="Times New Roman" w:hAnsi="Times New Roman" w:cs="Times New Roman"/>
+          <w:sz w:val="24"/>
+          <w:szCs w:val="24"/>
+        </w:rPr>
+        <w:t>cleanData</w:t>
+      </w:r>
+      <w:proofErr w:type="spellEnd"/>
+      <w:r>
+        <w:rPr>
+          <w:rFonts w:ascii="Times New Roman" w:hAnsi="Times New Roman" w:cs="Times New Roman"/>
+          <w:sz w:val="24"/>
+          <w:szCs w:val="24"/>
+        </w:rPr>
+        <w:t xml:space="preserve"> (</w:t>
       </w:r>
       <w:r>
         <w:rPr>
@@ -1862,7 +2102,25 @@
           <w:sz w:val="24"/>
           <w:szCs w:val="24"/>
         </w:rPr>
-        <w:t xml:space="preserve">from segmentedData </w:t>
+        <w:t xml:space="preserve">from </w:t>
+      </w:r>
+      <w:proofErr w:type="spellStart"/>
+      <w:r>
+        <w:rPr>
+          <w:rFonts w:ascii="Times New Roman" w:hAnsi="Times New Roman" w:cs="Times New Roman"/>
+          <w:sz w:val="24"/>
+          <w:szCs w:val="24"/>
+        </w:rPr>
+        <w:t>segmentedData</w:t>
+      </w:r>
+      <w:proofErr w:type="spellEnd"/>
+      <w:r>
+        <w:rPr>
+          <w:rFonts w:ascii="Times New Roman" w:hAnsi="Times New Roman" w:cs="Times New Roman"/>
+          <w:sz w:val="24"/>
+          <w:szCs w:val="24"/>
+        </w:rPr>
+        <w:t xml:space="preserve"> </w:t>
       </w:r>
       <w:r>
         <w:rPr>
@@ -1903,13 +2161,23 @@
           <w:szCs w:val="24"/>
         </w:rPr>
       </w:pPr>
-      <w:r>
-        <w:rPr>
-          <w:rFonts w:ascii="Times New Roman" w:hAnsi="Times New Roman" w:cs="Times New Roman"/>
-          <w:sz w:val="24"/>
-          <w:szCs w:val="24"/>
-        </w:rPr>
-        <w:t>decimatedData (4</w:t>
+      <w:proofErr w:type="spellStart"/>
+      <w:r>
+        <w:rPr>
+          <w:rFonts w:ascii="Times New Roman" w:hAnsi="Times New Roman" w:cs="Times New Roman"/>
+          <w:sz w:val="24"/>
+          <w:szCs w:val="24"/>
+        </w:rPr>
+        <w:t>decimatedData</w:t>
+      </w:r>
+      <w:proofErr w:type="spellEnd"/>
+      <w:r>
+        <w:rPr>
+          <w:rFonts w:ascii="Times New Roman" w:hAnsi="Times New Roman" w:cs="Times New Roman"/>
+          <w:sz w:val="24"/>
+          <w:szCs w:val="24"/>
+        </w:rPr>
+        <w:t xml:space="preserve"> (4</w:t>
       </w:r>
       <w:r>
         <w:rPr>
@@ -1933,7 +2201,25 @@
           <w:sz w:val="24"/>
           <w:szCs w:val="24"/>
         </w:rPr>
-        <w:t xml:space="preserve">EEG data in cleanData was decimated </w:t>
+        <w:t xml:space="preserve">EEG data in </w:t>
+      </w:r>
+      <w:proofErr w:type="spellStart"/>
+      <w:r>
+        <w:rPr>
+          <w:rFonts w:ascii="Times New Roman" w:hAnsi="Times New Roman" w:cs="Times New Roman"/>
+          <w:sz w:val="24"/>
+          <w:szCs w:val="24"/>
+        </w:rPr>
+        <w:t>cleanData</w:t>
+      </w:r>
+      <w:proofErr w:type="spellEnd"/>
+      <w:r>
+        <w:rPr>
+          <w:rFonts w:ascii="Times New Roman" w:hAnsi="Times New Roman" w:cs="Times New Roman"/>
+          <w:sz w:val="24"/>
+          <w:szCs w:val="24"/>
+        </w:rPr>
+        <w:t xml:space="preserve"> was decimated </w:t>
       </w:r>
       <w:r>
         <w:rPr>
@@ -1957,16 +2243,44 @@
           <w:sz w:val="24"/>
           <w:szCs w:val="24"/>
         </w:rPr>
-        <w:t>in TLSAEEG</w:t>
-      </w:r>
-      <w:r>
-        <w:rPr>
-          <w:rFonts w:ascii="Times New Roman" w:hAnsi="Times New Roman" w:cs="Times New Roman"/>
-          <w:sz w:val="24"/>
-          <w:szCs w:val="24"/>
-        </w:rPr>
-        <w:t>Project/decimatedData</w:t>
-      </w:r>
+        <w:t xml:space="preserve">in </w:t>
+      </w:r>
+      <w:proofErr w:type="spellStart"/>
+      <w:r>
+        <w:rPr>
+          <w:rFonts w:ascii="Times New Roman" w:hAnsi="Times New Roman" w:cs="Times New Roman"/>
+          <w:sz w:val="24"/>
+          <w:szCs w:val="24"/>
+        </w:rPr>
+        <w:t>TLSAEEG</w:t>
+      </w:r>
+      <w:r>
+        <w:rPr>
+          <w:rFonts w:ascii="Times New Roman" w:hAnsi="Times New Roman" w:cs="Times New Roman"/>
+          <w:sz w:val="24"/>
+          <w:szCs w:val="24"/>
+        </w:rPr>
+        <w:t>Project</w:t>
+      </w:r>
+      <w:proofErr w:type="spellEnd"/>
+      <w:r>
+        <w:rPr>
+          <w:rFonts w:ascii="Times New Roman" w:hAnsi="Times New Roman" w:cs="Times New Roman"/>
+          <w:sz w:val="24"/>
+          <w:szCs w:val="24"/>
+        </w:rPr>
+        <w:t>/</w:t>
+      </w:r>
+      <w:proofErr w:type="spellStart"/>
+      <w:r>
+        <w:rPr>
+          <w:rFonts w:ascii="Times New Roman" w:hAnsi="Times New Roman" w:cs="Times New Roman"/>
+          <w:sz w:val="24"/>
+          <w:szCs w:val="24"/>
+        </w:rPr>
+        <w:t>decimatedData</w:t>
+      </w:r>
+      <w:proofErr w:type="spellEnd"/>
     </w:p>
     <w:p>
       <w:pPr>
@@ -1982,6 +2296,7 @@
           <w:szCs w:val="24"/>
         </w:rPr>
       </w:pPr>
+      <w:proofErr w:type="spellStart"/>
       <w:r>
         <w:rPr>
           <w:rFonts w:ascii="Times New Roman" w:hAnsi="Times New Roman" w:cs="Times New Roman"/>
@@ -2004,7 +2319,16 @@
           <w:sz w:val="24"/>
           <w:szCs w:val="24"/>
         </w:rPr>
-        <w:t>Data:</w:t>
+        <w:t>Data</w:t>
+      </w:r>
+      <w:proofErr w:type="spellEnd"/>
+      <w:r>
+        <w:rPr>
+          <w:rFonts w:ascii="Times New Roman" w:hAnsi="Times New Roman" w:cs="Times New Roman"/>
+          <w:sz w:val="24"/>
+          <w:szCs w:val="24"/>
+        </w:rPr>
+        <w:t>:</w:t>
       </w:r>
       <w:r>
         <w:rPr>
@@ -2079,13 +2403,23 @@
         </w:rPr>
         <w:t xml:space="preserve">a </w:t>
       </w:r>
-      <w:r>
-        <w:rPr>
-          <w:rFonts w:ascii="Times New Roman" w:hAnsi="Times New Roman" w:cs="Times New Roman"/>
-          <w:sz w:val="24"/>
-          <w:szCs w:val="24"/>
-        </w:rPr>
-        <w:t xml:space="preserve">commonAnalysisCodes </w:t>
+      <w:proofErr w:type="spellStart"/>
+      <w:r>
+        <w:rPr>
+          <w:rFonts w:ascii="Times New Roman" w:hAnsi="Times New Roman" w:cs="Times New Roman"/>
+          <w:sz w:val="24"/>
+          <w:szCs w:val="24"/>
+        </w:rPr>
+        <w:t>commonAnalysisCodes</w:t>
+      </w:r>
+      <w:proofErr w:type="spellEnd"/>
+      <w:r>
+        <w:rPr>
+          <w:rFonts w:ascii="Times New Roman" w:hAnsi="Times New Roman" w:cs="Times New Roman"/>
+          <w:sz w:val="24"/>
+          <w:szCs w:val="24"/>
+        </w:rPr>
+        <w:t xml:space="preserve"> </w:t>
       </w:r>
       <w:r>
         <w:rPr>
@@ -2133,16 +2467,62 @@
           <w:sz w:val="24"/>
           <w:szCs w:val="24"/>
         </w:rPr>
-        <w:t>must be added to Matlab’s path. Also included is a file to</w:t>
-      </w:r>
-      <w:r>
-        <w:rPr>
-          <w:rFonts w:ascii="Times New Roman" w:hAnsi="Times New Roman" w:cs="Times New Roman"/>
-          <w:sz w:val="24"/>
-          <w:szCs w:val="24"/>
-        </w:rPr>
-        <w:t xml:space="preserve"> generate decimatedData from cleanData</w:t>
-      </w:r>
+        <w:t xml:space="preserve">must be added to </w:t>
+      </w:r>
+      <w:proofErr w:type="spellStart"/>
+      <w:r>
+        <w:rPr>
+          <w:rFonts w:ascii="Times New Roman" w:hAnsi="Times New Roman" w:cs="Times New Roman"/>
+          <w:sz w:val="24"/>
+          <w:szCs w:val="24"/>
+        </w:rPr>
+        <w:t>Matlab’s</w:t>
+      </w:r>
+      <w:proofErr w:type="spellEnd"/>
+      <w:r>
+        <w:rPr>
+          <w:rFonts w:ascii="Times New Roman" w:hAnsi="Times New Roman" w:cs="Times New Roman"/>
+          <w:sz w:val="24"/>
+          <w:szCs w:val="24"/>
+        </w:rPr>
+        <w:t xml:space="preserve"> path. Also included is a file to</w:t>
+      </w:r>
+      <w:r>
+        <w:rPr>
+          <w:rFonts w:ascii="Times New Roman" w:hAnsi="Times New Roman" w:cs="Times New Roman"/>
+          <w:sz w:val="24"/>
+          <w:szCs w:val="24"/>
+        </w:rPr>
+        <w:t xml:space="preserve"> generate </w:t>
+      </w:r>
+      <w:proofErr w:type="spellStart"/>
+      <w:r>
+        <w:rPr>
+          <w:rFonts w:ascii="Times New Roman" w:hAnsi="Times New Roman" w:cs="Times New Roman"/>
+          <w:sz w:val="24"/>
+          <w:szCs w:val="24"/>
+        </w:rPr>
+        <w:t>decimatedData</w:t>
+      </w:r>
+      <w:proofErr w:type="spellEnd"/>
+      <w:r>
+        <w:rPr>
+          <w:rFonts w:ascii="Times New Roman" w:hAnsi="Times New Roman" w:cs="Times New Roman"/>
+          <w:sz w:val="24"/>
+          <w:szCs w:val="24"/>
+        </w:rPr>
+        <w:t xml:space="preserve"> from </w:t>
+      </w:r>
+      <w:proofErr w:type="spellStart"/>
+      <w:r>
+        <w:rPr>
+          <w:rFonts w:ascii="Times New Roman" w:hAnsi="Times New Roman" w:cs="Times New Roman"/>
+          <w:sz w:val="24"/>
+          <w:szCs w:val="24"/>
+        </w:rPr>
+        <w:t>cleanData</w:t>
+      </w:r>
+      <w:proofErr w:type="spellEnd"/>
       <w:r>
         <w:rPr>
           <w:rFonts w:ascii="Times New Roman" w:hAnsi="Times New Roman" w:cs="Times New Roman"/>
@@ -2165,7 +2545,25 @@
           <w:sz w:val="24"/>
           <w:szCs w:val="24"/>
         </w:rPr>
-        <w:t xml:space="preserve">you have access to cleanData), </w:t>
+        <w:t xml:space="preserve">you have access to </w:t>
+      </w:r>
+      <w:proofErr w:type="spellStart"/>
+      <w:r>
+        <w:rPr>
+          <w:rFonts w:ascii="Times New Roman" w:hAnsi="Times New Roman" w:cs="Times New Roman"/>
+          <w:sz w:val="24"/>
+          <w:szCs w:val="24"/>
+        </w:rPr>
+        <w:t>cleanData</w:t>
+      </w:r>
+      <w:proofErr w:type="spellEnd"/>
+      <w:r>
+        <w:rPr>
+          <w:rFonts w:ascii="Times New Roman" w:hAnsi="Times New Roman" w:cs="Times New Roman"/>
+          <w:sz w:val="24"/>
+          <w:szCs w:val="24"/>
+        </w:rPr>
+        <w:t xml:space="preserve">), </w:t>
       </w:r>
       <w:r>
         <w:rPr>
@@ -2181,16 +2579,44 @@
           <w:sz w:val="24"/>
           <w:szCs w:val="24"/>
         </w:rPr>
-        <w:t xml:space="preserve"> decimate</w:t>
-      </w:r>
-      <w:r>
-        <w:rPr>
-          <w:rFonts w:ascii="Times New Roman" w:hAnsi="Times New Roman" w:cs="Times New Roman"/>
-          <w:sz w:val="24"/>
-          <w:szCs w:val="24"/>
-        </w:rPr>
-        <w:t>AndSaveDataFromCleanData in informationFiles</w:t>
-      </w:r>
+        <w:t xml:space="preserve"> </w:t>
+      </w:r>
+      <w:proofErr w:type="spellStart"/>
+      <w:r>
+        <w:rPr>
+          <w:rFonts w:ascii="Times New Roman" w:hAnsi="Times New Roman" w:cs="Times New Roman"/>
+          <w:sz w:val="24"/>
+          <w:szCs w:val="24"/>
+        </w:rPr>
+        <w:t>decimate</w:t>
+      </w:r>
+      <w:r>
+        <w:rPr>
+          <w:rFonts w:ascii="Times New Roman" w:hAnsi="Times New Roman" w:cs="Times New Roman"/>
+          <w:sz w:val="24"/>
+          <w:szCs w:val="24"/>
+        </w:rPr>
+        <w:t>AndSaveDataFromCleanData</w:t>
+      </w:r>
+      <w:proofErr w:type="spellEnd"/>
+      <w:r>
+        <w:rPr>
+          <w:rFonts w:ascii="Times New Roman" w:hAnsi="Times New Roman" w:cs="Times New Roman"/>
+          <w:sz w:val="24"/>
+          <w:szCs w:val="24"/>
+        </w:rPr>
+        <w:t xml:space="preserve"> in </w:t>
+      </w:r>
+      <w:proofErr w:type="spellStart"/>
+      <w:r>
+        <w:rPr>
+          <w:rFonts w:ascii="Times New Roman" w:hAnsi="Times New Roman" w:cs="Times New Roman"/>
+          <w:sz w:val="24"/>
+          <w:szCs w:val="24"/>
+        </w:rPr>
+        <w:t>informationFiles</w:t>
+      </w:r>
+      <w:proofErr w:type="spellEnd"/>
       <w:r>
         <w:rPr>
           <w:rFonts w:ascii="Times New Roman" w:hAnsi="Times New Roman" w:cs="Times New Roman"/>
@@ -2238,24 +2664,80 @@
           <w:sz w:val="24"/>
           <w:szCs w:val="24"/>
         </w:rPr>
-        <w:t>To generate analyzedData from decimatedData</w:t>
-      </w:r>
-      <w:r>
-        <w:rPr>
-          <w:rFonts w:ascii="Times New Roman" w:hAnsi="Times New Roman" w:cs="Times New Roman"/>
-          <w:sz w:val="24"/>
-          <w:szCs w:val="24"/>
-        </w:rPr>
-        <w:t xml:space="preserve"> (if you have access to decimatedData)</w:t>
-      </w:r>
-      <w:r>
-        <w:rPr>
-          <w:rFonts w:ascii="Times New Roman" w:hAnsi="Times New Roman" w:cs="Times New Roman"/>
-          <w:sz w:val="24"/>
-          <w:szCs w:val="24"/>
-        </w:rPr>
-        <w:t>, run runAnalyseAndSaveValuesIndividualSubject</w:t>
-      </w:r>
+        <w:t xml:space="preserve">To generate </w:t>
+      </w:r>
+      <w:proofErr w:type="spellStart"/>
+      <w:r>
+        <w:rPr>
+          <w:rFonts w:ascii="Times New Roman" w:hAnsi="Times New Roman" w:cs="Times New Roman"/>
+          <w:sz w:val="24"/>
+          <w:szCs w:val="24"/>
+        </w:rPr>
+        <w:t>analyzedData</w:t>
+      </w:r>
+      <w:proofErr w:type="spellEnd"/>
+      <w:r>
+        <w:rPr>
+          <w:rFonts w:ascii="Times New Roman" w:hAnsi="Times New Roman" w:cs="Times New Roman"/>
+          <w:sz w:val="24"/>
+          <w:szCs w:val="24"/>
+        </w:rPr>
+        <w:t xml:space="preserve"> from </w:t>
+      </w:r>
+      <w:proofErr w:type="spellStart"/>
+      <w:r>
+        <w:rPr>
+          <w:rFonts w:ascii="Times New Roman" w:hAnsi="Times New Roman" w:cs="Times New Roman"/>
+          <w:sz w:val="24"/>
+          <w:szCs w:val="24"/>
+        </w:rPr>
+        <w:t>decimatedData</w:t>
+      </w:r>
+      <w:proofErr w:type="spellEnd"/>
+      <w:r>
+        <w:rPr>
+          <w:rFonts w:ascii="Times New Roman" w:hAnsi="Times New Roman" w:cs="Times New Roman"/>
+          <w:sz w:val="24"/>
+          <w:szCs w:val="24"/>
+        </w:rPr>
+        <w:t xml:space="preserve"> (if you have access to </w:t>
+      </w:r>
+      <w:proofErr w:type="spellStart"/>
+      <w:r>
+        <w:rPr>
+          <w:rFonts w:ascii="Times New Roman" w:hAnsi="Times New Roman" w:cs="Times New Roman"/>
+          <w:sz w:val="24"/>
+          <w:szCs w:val="24"/>
+        </w:rPr>
+        <w:t>decimatedData</w:t>
+      </w:r>
+      <w:proofErr w:type="spellEnd"/>
+      <w:r>
+        <w:rPr>
+          <w:rFonts w:ascii="Times New Roman" w:hAnsi="Times New Roman" w:cs="Times New Roman"/>
+          <w:sz w:val="24"/>
+          <w:szCs w:val="24"/>
+        </w:rPr>
+        <w:t>)</w:t>
+      </w:r>
+      <w:r>
+        <w:rPr>
+          <w:rFonts w:ascii="Times New Roman" w:hAnsi="Times New Roman" w:cs="Times New Roman"/>
+          <w:sz w:val="24"/>
+          <w:szCs w:val="24"/>
+        </w:rPr>
+        <w:t xml:space="preserve">, run </w:t>
+      </w:r>
+      <w:proofErr w:type="spellStart"/>
+      <w:r>
+        <w:rPr>
+          <w:rFonts w:ascii="Times New Roman" w:hAnsi="Times New Roman" w:cs="Times New Roman"/>
+          <w:sz w:val="24"/>
+          <w:szCs w:val="24"/>
+        </w:rPr>
+        <w:t>runAnalyseAndSaveValuesIndividualSubject</w:t>
+      </w:r>
+      <w:proofErr w:type="spellEnd"/>
       <w:r>
         <w:rPr>
           <w:rFonts w:ascii="Times New Roman" w:hAnsi="Times New Roman" w:cs="Times New Roman"/>
@@ -2285,7 +2767,25 @@
           <w:sz w:val="24"/>
           <w:szCs w:val="24"/>
         </w:rPr>
-        <w:t>To display the results, run runDisplayData.</w:t>
+        <w:t xml:space="preserve">To display the results, run </w:t>
+      </w:r>
+      <w:proofErr w:type="spellStart"/>
+      <w:r>
+        <w:rPr>
+          <w:rFonts w:ascii="Times New Roman" w:hAnsi="Times New Roman" w:cs="Times New Roman"/>
+          <w:sz w:val="24"/>
+          <w:szCs w:val="24"/>
+        </w:rPr>
+        <w:t>runDisplayData</w:t>
+      </w:r>
+      <w:proofErr w:type="spellEnd"/>
+      <w:r>
+        <w:rPr>
+          <w:rFonts w:ascii="Times New Roman" w:hAnsi="Times New Roman" w:cs="Times New Roman"/>
+          <w:sz w:val="24"/>
+          <w:szCs w:val="24"/>
+        </w:rPr>
+        <w:t>.</w:t>
       </w:r>
     </w:p>
     <w:p>
@@ -2327,13 +2827,23 @@
           <w:szCs w:val="24"/>
         </w:rPr>
       </w:pPr>
-      <w:r>
-        <w:rPr>
-          <w:rFonts w:ascii="Times New Roman" w:hAnsi="Times New Roman" w:cs="Times New Roman"/>
-          <w:sz w:val="24"/>
-          <w:szCs w:val="24"/>
-        </w:rPr>
-        <w:t xml:space="preserve">CommonPrograms: </w:t>
+      <w:proofErr w:type="spellStart"/>
+      <w:r>
+        <w:rPr>
+          <w:rFonts w:ascii="Times New Roman" w:hAnsi="Times New Roman" w:cs="Times New Roman"/>
+          <w:sz w:val="24"/>
+          <w:szCs w:val="24"/>
+        </w:rPr>
+        <w:t>CommonPrograms</w:t>
+      </w:r>
+      <w:proofErr w:type="spellEnd"/>
+      <w:r>
+        <w:rPr>
+          <w:rFonts w:ascii="Times New Roman" w:hAnsi="Times New Roman" w:cs="Times New Roman"/>
+          <w:sz w:val="24"/>
+          <w:szCs w:val="24"/>
+        </w:rPr>
+        <w:t xml:space="preserve">: </w:t>
       </w:r>
       <w:hyperlink r:id="rId9" w:history="1">
         <w:r>
@@ -2352,7 +2862,25 @@
           <w:sz w:val="24"/>
           <w:szCs w:val="24"/>
         </w:rPr>
-        <w:t>. The common programs used in all projects in RayLab.</w:t>
+        <w:t xml:space="preserve">. The common programs used in all projects in </w:t>
+      </w:r>
+      <w:proofErr w:type="spellStart"/>
+      <w:r>
+        <w:rPr>
+          <w:rFonts w:ascii="Times New Roman" w:hAnsi="Times New Roman" w:cs="Times New Roman"/>
+          <w:sz w:val="24"/>
+          <w:szCs w:val="24"/>
+        </w:rPr>
+        <w:t>RayLab</w:t>
+      </w:r>
+      <w:proofErr w:type="spellEnd"/>
+      <w:r>
+        <w:rPr>
+          <w:rFonts w:ascii="Times New Roman" w:hAnsi="Times New Roman" w:cs="Times New Roman"/>
+          <w:sz w:val="24"/>
+          <w:szCs w:val="24"/>
+        </w:rPr>
+        <w:t>.</w:t>
       </w:r>
     </w:p>
     <w:p>
@@ -2374,6 +2902,7 @@
           <w:sz w:val="24"/>
           <w:szCs w:val="24"/>
         </w:rPr>
+        <w:lastRenderedPageBreak/>
         <w:t xml:space="preserve">Montages: </w:t>
       </w:r>
       <w:hyperlink r:id="rId10" w:history="1">
@@ -2446,7 +2975,25 @@
           <w:sz w:val="24"/>
           <w:szCs w:val="24"/>
         </w:rPr>
-        <w:t xml:space="preserve"> must on your Matlab path.</w:t>
+        <w:t xml:space="preserve"> must on your </w:t>
+      </w:r>
+      <w:proofErr w:type="spellStart"/>
+      <w:r>
+        <w:rPr>
+          <w:rFonts w:ascii="Times New Roman" w:hAnsi="Times New Roman" w:cs="Times New Roman"/>
+          <w:sz w:val="24"/>
+          <w:szCs w:val="24"/>
+        </w:rPr>
+        <w:t>Matlab</w:t>
+      </w:r>
+      <w:proofErr w:type="spellEnd"/>
+      <w:r>
+        <w:rPr>
+          <w:rFonts w:ascii="Times New Roman" w:hAnsi="Times New Roman" w:cs="Times New Roman"/>
+          <w:sz w:val="24"/>
+          <w:szCs w:val="24"/>
+        </w:rPr>
+        <w:t xml:space="preserve"> path.</w:t>
       </w:r>
     </w:p>
     <w:sectPr>

</xml_diff>

<commit_message>
Adding url of decimated data
</commit_message>
<xml_diff>
--- a/ReadMe.docx
+++ b/ReadMe.docx
@@ -1,6 +1,6 @@
 
 <file path=word/document.xml><?xml version="1.0" encoding="utf-8"?>
-<w:document xmlns:wpc="http://schemas.microsoft.com/office/word/2010/wordprocessingCanvas" xmlns:cx="http://schemas.microsoft.com/office/drawing/2014/chartex" xmlns:cx1="http://schemas.microsoft.com/office/drawing/2015/9/8/chartex" xmlns:cx2="http://schemas.microsoft.com/office/drawing/2015/10/21/chartex" xmlns:cx3="http://schemas.microsoft.com/office/drawing/2016/5/9/chartex" xmlns:cx4="http://schemas.microsoft.com/office/drawing/2016/5/10/chartex" xmlns:cx5="http://schemas.microsoft.com/office/drawing/2016/5/11/chartex" xmlns:cx6="http://schemas.microsoft.com/office/drawing/2016/5/12/chartex" xmlns:cx7="http://schemas.microsoft.com/office/drawing/2016/5/13/chartex" xmlns:cx8="http://schemas.microsoft.com/office/drawing/2016/5/14/chartex" xmlns:mc="http://schemas.openxmlformats.org/markup-compatibility/2006" xmlns:aink="http://schemas.microsoft.com/office/drawing/2016/ink" xmlns:am3d="http://schemas.microsoft.com/office/drawing/2017/model3d" xmlns:o="urn:schemas-microsoft-com:office:office" xmlns:r="http://schemas.openxmlformats.org/officeDocument/2006/relationships" xmlns:m="http://schemas.openxmlformats.org/officeDocument/2006/math" xmlns:v="urn:schemas-microsoft-com:vml" xmlns:wp14="http://schemas.microsoft.com/office/word/2010/wordprocessingDrawing" xmlns:wp="http://schemas.openxmlformats.org/drawingml/2006/wordprocessingDrawing" xmlns:w10="urn:schemas-microsoft-com:office:word" xmlns:w="http://schemas.openxmlformats.org/wordprocessingml/2006/main" xmlns:w14="http://schemas.microsoft.com/office/word/2010/wordml" xmlns:w15="http://schemas.microsoft.com/office/word/2012/wordml" xmlns:w16cex="http://schemas.microsoft.com/office/word/2018/wordml/cex" xmlns:w16cid="http://schemas.microsoft.com/office/word/2016/wordml/cid" xmlns:w16="http://schemas.microsoft.com/office/word/2018/wordml" xmlns:w16sdtdh="http://schemas.microsoft.com/office/word/2020/wordml/sdtdatahash" xmlns:w16se="http://schemas.microsoft.com/office/word/2015/wordml/symex" xmlns:wpg="http://schemas.microsoft.com/office/word/2010/wordprocessingGroup" xmlns:wpi="http://schemas.microsoft.com/office/word/2010/wordprocessingInk" xmlns:wne="http://schemas.microsoft.com/office/word/2006/wordml" xmlns:wps="http://schemas.microsoft.com/office/word/2010/wordprocessingShape" mc:Ignorable="w14 w15 w16se w16cid w16 w16cex w16sdtdh wp14">
+<w:document xmlns:wpc="http://schemas.microsoft.com/office/word/2010/wordprocessingCanvas" xmlns:cx="http://schemas.microsoft.com/office/drawing/2014/chartex" xmlns:cx1="http://schemas.microsoft.com/office/drawing/2015/9/8/chartex" xmlns:cx2="http://schemas.microsoft.com/office/drawing/2015/10/21/chartex" xmlns:cx3="http://schemas.microsoft.com/office/drawing/2016/5/9/chartex" xmlns:cx4="http://schemas.microsoft.com/office/drawing/2016/5/10/chartex" xmlns:cx5="http://schemas.microsoft.com/office/drawing/2016/5/11/chartex" xmlns:cx6="http://schemas.microsoft.com/office/drawing/2016/5/12/chartex" xmlns:cx7="http://schemas.microsoft.com/office/drawing/2016/5/13/chartex" xmlns:cx8="http://schemas.microsoft.com/office/drawing/2016/5/14/chartex" xmlns:mc="http://schemas.openxmlformats.org/markup-compatibility/2006" xmlns:aink="http://schemas.microsoft.com/office/drawing/2016/ink" xmlns:am3d="http://schemas.microsoft.com/office/drawing/2017/model3d" xmlns:o="urn:schemas-microsoft-com:office:office" xmlns:oel="http://schemas.microsoft.com/office/2019/extlst" xmlns:r="http://schemas.openxmlformats.org/officeDocument/2006/relationships" xmlns:m="http://schemas.openxmlformats.org/officeDocument/2006/math" xmlns:v="urn:schemas-microsoft-com:vml" xmlns:wp14="http://schemas.microsoft.com/office/word/2010/wordprocessingDrawing" xmlns:wp="http://schemas.openxmlformats.org/drawingml/2006/wordprocessingDrawing" xmlns:w10="urn:schemas-microsoft-com:office:word" xmlns:w="http://schemas.openxmlformats.org/wordprocessingml/2006/main" xmlns:w14="http://schemas.microsoft.com/office/word/2010/wordml" xmlns:w15="http://schemas.microsoft.com/office/word/2012/wordml" xmlns:w16cex="http://schemas.microsoft.com/office/word/2018/wordml/cex" xmlns:w16cid="http://schemas.microsoft.com/office/word/2016/wordml/cid" xmlns:w16="http://schemas.microsoft.com/office/word/2018/wordml" xmlns:w16sdtdh="http://schemas.microsoft.com/office/word/2020/wordml/sdtdatahash" xmlns:w16se="http://schemas.microsoft.com/office/word/2015/wordml/symex" xmlns:wpg="http://schemas.microsoft.com/office/word/2010/wordprocessingGroup" xmlns:wpi="http://schemas.microsoft.com/office/word/2010/wordprocessingInk" xmlns:wne="http://schemas.microsoft.com/office/word/2006/wordml" xmlns:wps="http://schemas.microsoft.com/office/word/2010/wordprocessingShape" mc:Ignorable="w14 w15 w16se w16cid w16 w16cex w16sdtdh wp14">
   <w:body>
     <w:p>
       <w:pPr>
@@ -171,18 +171,8 @@
           <w:sz w:val="24"/>
           <w:szCs w:val="24"/>
         </w:rPr>
-        <w:t xml:space="preserve">, </w:t>
-      </w:r>
-      <w:proofErr w:type="spellStart"/>
-      <w:r>
-        <w:rPr>
-          <w:rFonts w:ascii="Times New Roman" w:eastAsia="Times New Roman" w:hAnsi="Times New Roman" w:cs="Times New Roman"/>
-          <w:sz w:val="24"/>
-          <w:szCs w:val="24"/>
-        </w:rPr>
-        <w:t>JNeurosci</w:t>
-      </w:r>
-      <w:proofErr w:type="spellEnd"/>
+        <w:t>, JNeurosci</w:t>
+      </w:r>
       <w:r>
         <w:rPr>
           <w:rFonts w:ascii="Times New Roman" w:eastAsia="Times New Roman" w:hAnsi="Times New Roman" w:cs="Times New Roman"/>
@@ -213,25 +203,7 @@
           <w:sz w:val="24"/>
           <w:szCs w:val="24"/>
         </w:rPr>
-        <w:t>. These are called “</w:t>
-      </w:r>
-      <w:proofErr w:type="spellStart"/>
-      <w:r>
-        <w:rPr>
-          <w:rFonts w:ascii="Times New Roman" w:eastAsia="Times New Roman" w:hAnsi="Times New Roman" w:cs="Times New Roman"/>
-          <w:sz w:val="24"/>
-          <w:szCs w:val="24"/>
-        </w:rPr>
-        <w:t>VisualGamma</w:t>
-      </w:r>
-      <w:proofErr w:type="spellEnd"/>
-      <w:r>
-        <w:rPr>
-          <w:rFonts w:ascii="Times New Roman" w:eastAsia="Times New Roman" w:hAnsi="Times New Roman" w:cs="Times New Roman"/>
-          <w:sz w:val="24"/>
-          <w:szCs w:val="24"/>
-        </w:rPr>
-        <w:t>” and “</w:t>
+        <w:t>. These are called “VisualGamma” and “</w:t>
       </w:r>
       <w:r>
         <w:rPr>
@@ -271,15 +243,15 @@
           <w:sz w:val="24"/>
           <w:szCs w:val="24"/>
         </w:rPr>
-        <w:t>databases are not maintained</w:t>
-      </w:r>
-      <w:r>
-        <w:rPr>
-          <w:rFonts w:ascii="Times New Roman" w:eastAsia="Times New Roman" w:hAnsi="Times New Roman" w:cs="Times New Roman"/>
-          <w:sz w:val="24"/>
-          <w:szCs w:val="24"/>
-        </w:rPr>
-        <w:t>.</w:t>
+        <w:t>data</w:t>
+      </w:r>
+      <w:r>
+        <w:rPr>
+          <w:rFonts w:ascii="Times New Roman" w:eastAsia="Times New Roman" w:hAnsi="Times New Roman" w:cs="Times New Roman"/>
+          <w:sz w:val="24"/>
+          <w:szCs w:val="24"/>
+        </w:rPr>
+        <w:t>sets are not available.</w:t>
       </w:r>
     </w:p>
     <w:p>
@@ -623,25 +595,7 @@
           <w:sz w:val="24"/>
           <w:szCs w:val="20"/>
         </w:rPr>
-        <w:t xml:space="preserve">Could be replaced with a cleaner </w:t>
-      </w:r>
-      <w:proofErr w:type="spellStart"/>
-      <w:r>
-        <w:rPr>
-          <w:rFonts w:ascii="Times New Roman" w:eastAsia="Times New Roman" w:hAnsi="Times New Roman" w:cs="Times New Roman"/>
-          <w:sz w:val="24"/>
-          <w:szCs w:val="20"/>
-        </w:rPr>
-        <w:t>followup</w:t>
-      </w:r>
-      <w:proofErr w:type="spellEnd"/>
-      <w:r>
-        <w:rPr>
-          <w:rFonts w:ascii="Times New Roman" w:eastAsia="Times New Roman" w:hAnsi="Times New Roman" w:cs="Times New Roman"/>
-          <w:sz w:val="24"/>
-          <w:szCs w:val="20"/>
-        </w:rPr>
-        <w:t>/baseline: 6</w:t>
+        <w:t>Could be replaced with a cleaner followup/baseline: 6</w:t>
       </w:r>
     </w:p>
     <w:p>
@@ -994,18 +948,8 @@
           <w:sz w:val="24"/>
           <w:szCs w:val="20"/>
         </w:rPr>
-        <w:t xml:space="preserve">stands for </w:t>
-      </w:r>
-      <w:proofErr w:type="spellStart"/>
-      <w:r>
-        <w:rPr>
-          <w:rFonts w:ascii="Times New Roman" w:eastAsia="Times New Roman" w:hAnsi="Times New Roman" w:cs="Times New Roman"/>
-          <w:sz w:val="24"/>
-          <w:szCs w:val="20"/>
-        </w:rPr>
-        <w:t>TemporalFrequency-CounterPhasing</w:t>
-      </w:r>
-      <w:proofErr w:type="spellEnd"/>
+        <w:t>stands for TemporalFrequency-CounterPhasing</w:t>
+      </w:r>
       <w:r>
         <w:rPr>
           <w:rFonts w:ascii="Times New Roman" w:eastAsia="Times New Roman" w:hAnsi="Times New Roman" w:cs="Times New Roman"/>
@@ -1380,23 +1324,13 @@
           <w:szCs w:val="24"/>
         </w:rPr>
       </w:pPr>
-      <w:proofErr w:type="spellStart"/>
-      <w:r>
-        <w:rPr>
-          <w:rFonts w:ascii="Times New Roman" w:hAnsi="Times New Roman" w:cs="Times New Roman"/>
-          <w:sz w:val="24"/>
-          <w:szCs w:val="24"/>
-        </w:rPr>
-        <w:t>AgeProject</w:t>
-      </w:r>
-      <w:proofErr w:type="spellEnd"/>
-      <w:r>
-        <w:rPr>
-          <w:rFonts w:ascii="Times New Roman" w:hAnsi="Times New Roman" w:cs="Times New Roman"/>
-          <w:sz w:val="24"/>
-          <w:szCs w:val="24"/>
-        </w:rPr>
-        <w:t xml:space="preserve"> (Murty et al., 2020, Neuroimage).</w:t>
+      <w:r>
+        <w:rPr>
+          <w:rFonts w:ascii="Times New Roman" w:hAnsi="Times New Roman" w:cs="Times New Roman"/>
+          <w:sz w:val="24"/>
+          <w:szCs w:val="24"/>
+        </w:rPr>
+        <w:t>AgeProject (Murty et al., 2020, Neuroimage).</w:t>
       </w:r>
       <w:r>
         <w:rPr>
@@ -1430,7 +1364,6 @@
           <w:highlight w:val="yellow"/>
         </w:rPr>
       </w:pPr>
-      <w:proofErr w:type="spellStart"/>
       <w:r>
         <w:rPr>
           <w:rFonts w:ascii="Times New Roman" w:hAnsi="Times New Roman" w:cs="Times New Roman"/>
@@ -1445,16 +1378,7 @@
           <w:sz w:val="24"/>
           <w:szCs w:val="24"/>
         </w:rPr>
-        <w:t>t</w:t>
-      </w:r>
-      <w:proofErr w:type="spellEnd"/>
-      <w:r>
-        <w:rPr>
-          <w:rFonts w:ascii="Times New Roman" w:hAnsi="Times New Roman" w:cs="Times New Roman"/>
-          <w:sz w:val="24"/>
-          <w:szCs w:val="24"/>
-        </w:rPr>
-        <w:t xml:space="preserve"> (Murty et al., 202</w:t>
+        <w:t>t (Murty et al., 202</w:t>
       </w:r>
       <w:r>
         <w:rPr>
@@ -1472,7 +1396,6 @@
         </w:rPr>
         <w:t xml:space="preserve">, </w:t>
       </w:r>
-      <w:proofErr w:type="spellStart"/>
       <w:r>
         <w:rPr>
           <w:rFonts w:ascii="Times New Roman" w:hAnsi="Times New Roman" w:cs="Times New Roman"/>
@@ -1481,7 +1404,6 @@
         </w:rPr>
         <w:t>eLife</w:t>
       </w:r>
-      <w:proofErr w:type="spellEnd"/>
       <w:r>
         <w:rPr>
           <w:rFonts w:ascii="Times New Roman" w:hAnsi="Times New Roman" w:cs="Times New Roman"/>
@@ -1564,27 +1486,7 @@
           <w:szCs w:val="24"/>
           <w:highlight w:val="yellow"/>
         </w:rPr>
-        <w:t xml:space="preserve">diagnosis. </w:t>
-      </w:r>
-      <w:proofErr w:type="gramStart"/>
-      <w:r>
-        <w:rPr>
-          <w:rFonts w:ascii="Times New Roman" w:hAnsi="Times New Roman" w:cs="Times New Roman"/>
-          <w:sz w:val="24"/>
-          <w:szCs w:val="24"/>
-          <w:highlight w:val="yellow"/>
-        </w:rPr>
-        <w:t>So</w:t>
-      </w:r>
-      <w:proofErr w:type="gramEnd"/>
-      <w:r>
-        <w:rPr>
-          <w:rFonts w:ascii="Times New Roman" w:hAnsi="Times New Roman" w:cs="Times New Roman"/>
-          <w:sz w:val="24"/>
-          <w:szCs w:val="24"/>
-          <w:highlight w:val="yellow"/>
-        </w:rPr>
-        <w:t xml:space="preserve"> the final analysis only had 12 MCIs.</w:t>
+        <w:t>diagnosis. So the final analysis only had 12 MCIs.</w:t>
       </w:r>
     </w:p>
     <w:p>
@@ -1601,7 +1503,6 @@
           <w:szCs w:val="24"/>
         </w:rPr>
       </w:pPr>
-      <w:proofErr w:type="spellStart"/>
       <w:r>
         <w:rPr>
           <w:rFonts w:ascii="Times New Roman" w:hAnsi="Times New Roman" w:cs="Times New Roman"/>
@@ -1610,7 +1511,6 @@
         </w:rPr>
         <w:t>ConsistencyProject</w:t>
       </w:r>
-      <w:proofErr w:type="spellEnd"/>
       <w:r>
         <w:rPr>
           <w:rFonts w:ascii="Times New Roman" w:hAnsi="Times New Roman" w:cs="Times New Roman"/>
@@ -1757,7 +1657,6 @@
           <w:szCs w:val="24"/>
         </w:rPr>
       </w:pPr>
-      <w:proofErr w:type="spellStart"/>
       <w:r>
         <w:rPr>
           <w:rFonts w:ascii="Times New Roman" w:hAnsi="Times New Roman" w:cs="Times New Roman"/>
@@ -1766,7 +1665,38 @@
         </w:rPr>
         <w:t>ConnectivityProject</w:t>
       </w:r>
-      <w:proofErr w:type="spellEnd"/>
+      <w:r>
+        <w:rPr>
+          <w:rFonts w:ascii="Times New Roman" w:hAnsi="Times New Roman" w:cs="Times New Roman"/>
+          <w:sz w:val="24"/>
+          <w:szCs w:val="24"/>
+        </w:rPr>
+        <w:t xml:space="preserve"> (Kumar and Ray, </w:t>
+      </w:r>
+      <w:r>
+        <w:rPr>
+          <w:rFonts w:ascii="Times New Roman" w:hAnsi="Times New Roman" w:cs="Times New Roman"/>
+          <w:sz w:val="24"/>
+          <w:szCs w:val="24"/>
+        </w:rPr>
+        <w:t xml:space="preserve">2023, </w:t>
+      </w:r>
+      <w:r>
+        <w:rPr>
+          <w:rFonts w:ascii="Times New Roman" w:hAnsi="Times New Roman" w:cs="Times New Roman"/>
+          <w:sz w:val="24"/>
+          <w:szCs w:val="24"/>
+        </w:rPr>
+        <w:t>Eu</w:t>
+      </w:r>
+      <w:r>
+        <w:rPr>
+          <w:rFonts w:ascii="Times New Roman" w:hAnsi="Times New Roman" w:cs="Times New Roman"/>
+          <w:sz w:val="24"/>
+          <w:szCs w:val="24"/>
+        </w:rPr>
+        <w:t>ropean Journal OF Neuroscience)</w:t>
+      </w:r>
       <w:r>
         <w:rPr>
           <w:rFonts w:ascii="Times New Roman" w:hAnsi="Times New Roman" w:cs="Times New Roman"/>
@@ -1794,6 +1724,33 @@
           <w:szCs w:val="24"/>
         </w:rPr>
       </w:pPr>
+    </w:p>
+    <w:p>
+      <w:pPr>
+        <w:pStyle w:val="ListParagraph"/>
+        <w:jc w:val="both"/>
+        <w:rPr>
+          <w:rFonts w:ascii="Times New Roman" w:hAnsi="Times New Roman" w:cs="Times New Roman"/>
+          <w:sz w:val="24"/>
+          <w:szCs w:val="24"/>
+        </w:rPr>
+      </w:pPr>
+      <w:r>
+        <w:rPr>
+          <w:rFonts w:ascii="Times New Roman" w:hAnsi="Times New Roman" w:cs="Times New Roman"/>
+          <w:sz w:val="24"/>
+          <w:szCs w:val="24"/>
+        </w:rPr>
+        <w:t>There are other projects as well in which this dataset has been used</w:t>
+      </w:r>
+      <w:r>
+        <w:rPr>
+          <w:rFonts w:ascii="Times New Roman" w:hAnsi="Times New Roman" w:cs="Times New Roman"/>
+          <w:sz w:val="24"/>
+          <w:szCs w:val="24"/>
+        </w:rPr>
+        <w:t>, but the codes are not part of this repository.</w:t>
+      </w:r>
     </w:p>
     <w:p>
       <w:pPr>
@@ -1834,7 +1791,6 @@
           <w:szCs w:val="24"/>
         </w:rPr>
       </w:pPr>
-      <w:proofErr w:type="spellStart"/>
       <w:r>
         <w:rPr>
           <w:rFonts w:ascii="Times New Roman" w:hAnsi="Times New Roman" w:cs="Times New Roman"/>
@@ -1843,7 +1799,6 @@
         </w:rPr>
         <w:t>rawData</w:t>
       </w:r>
-      <w:proofErr w:type="spellEnd"/>
       <w:r>
         <w:rPr>
           <w:rFonts w:ascii="Times New Roman" w:hAnsi="Times New Roman" w:cs="Times New Roman"/>
@@ -1947,7 +1902,6 @@
           <w:szCs w:val="24"/>
         </w:rPr>
       </w:pPr>
-      <w:proofErr w:type="spellStart"/>
       <w:r>
         <w:rPr>
           <w:rFonts w:ascii="Times New Roman" w:hAnsi="Times New Roman" w:cs="Times New Roman"/>
@@ -1964,7 +1918,6 @@
         </w:rPr>
         <w:t>egmentedData</w:t>
       </w:r>
-      <w:proofErr w:type="spellEnd"/>
       <w:r>
         <w:rPr>
           <w:rFonts w:ascii="Times New Roman" w:hAnsi="Times New Roman" w:cs="Times New Roman"/>
@@ -2003,25 +1956,7 @@
           <w:sz w:val="24"/>
           <w:szCs w:val="24"/>
         </w:rPr>
-        <w:t xml:space="preserve">around the stimulus onset are extracted and saved from </w:t>
-      </w:r>
-      <w:proofErr w:type="spellStart"/>
-      <w:r>
-        <w:rPr>
-          <w:rFonts w:ascii="Times New Roman" w:hAnsi="Times New Roman" w:cs="Times New Roman"/>
-          <w:sz w:val="24"/>
-          <w:szCs w:val="24"/>
-        </w:rPr>
-        <w:t>rawData</w:t>
-      </w:r>
-      <w:proofErr w:type="spellEnd"/>
-      <w:r>
-        <w:rPr>
-          <w:rFonts w:ascii="Times New Roman" w:hAnsi="Times New Roman" w:cs="Times New Roman"/>
-          <w:sz w:val="24"/>
-          <w:szCs w:val="24"/>
-        </w:rPr>
-        <w:t xml:space="preserve">. Not available </w:t>
+        <w:t xml:space="preserve">around the stimulus onset are extracted and saved from rawData. Not available </w:t>
       </w:r>
       <w:r>
         <w:rPr>
@@ -2054,23 +1989,13 @@
           <w:szCs w:val="24"/>
         </w:rPr>
       </w:pPr>
-      <w:proofErr w:type="spellStart"/>
-      <w:r>
-        <w:rPr>
-          <w:rFonts w:ascii="Times New Roman" w:hAnsi="Times New Roman" w:cs="Times New Roman"/>
-          <w:sz w:val="24"/>
-          <w:szCs w:val="24"/>
-        </w:rPr>
-        <w:t>cleanData</w:t>
-      </w:r>
-      <w:proofErr w:type="spellEnd"/>
-      <w:r>
-        <w:rPr>
-          <w:rFonts w:ascii="Times New Roman" w:hAnsi="Times New Roman" w:cs="Times New Roman"/>
-          <w:sz w:val="24"/>
-          <w:szCs w:val="24"/>
-        </w:rPr>
-        <w:t xml:space="preserve"> (</w:t>
+      <w:r>
+        <w:rPr>
+          <w:rFonts w:ascii="Times New Roman" w:hAnsi="Times New Roman" w:cs="Times New Roman"/>
+          <w:sz w:val="24"/>
+          <w:szCs w:val="24"/>
+        </w:rPr>
+        <w:t>cleanData (</w:t>
       </w:r>
       <w:r>
         <w:rPr>
@@ -2102,25 +2027,7 @@
           <w:sz w:val="24"/>
           <w:szCs w:val="24"/>
         </w:rPr>
-        <w:t xml:space="preserve">from </w:t>
-      </w:r>
-      <w:proofErr w:type="spellStart"/>
-      <w:r>
-        <w:rPr>
-          <w:rFonts w:ascii="Times New Roman" w:hAnsi="Times New Roman" w:cs="Times New Roman"/>
-          <w:sz w:val="24"/>
-          <w:szCs w:val="24"/>
-        </w:rPr>
-        <w:t>segmentedData</w:t>
-      </w:r>
-      <w:proofErr w:type="spellEnd"/>
-      <w:r>
-        <w:rPr>
-          <w:rFonts w:ascii="Times New Roman" w:hAnsi="Times New Roman" w:cs="Times New Roman"/>
-          <w:sz w:val="24"/>
-          <w:szCs w:val="24"/>
-        </w:rPr>
-        <w:t xml:space="preserve"> </w:t>
+        <w:t xml:space="preserve">from segmentedData </w:t>
       </w:r>
       <w:r>
         <w:rPr>
@@ -2161,23 +2068,13 @@
           <w:szCs w:val="24"/>
         </w:rPr>
       </w:pPr>
-      <w:proofErr w:type="spellStart"/>
-      <w:r>
-        <w:rPr>
-          <w:rFonts w:ascii="Times New Roman" w:hAnsi="Times New Roman" w:cs="Times New Roman"/>
-          <w:sz w:val="24"/>
-          <w:szCs w:val="24"/>
-        </w:rPr>
-        <w:t>decimatedData</w:t>
-      </w:r>
-      <w:proofErr w:type="spellEnd"/>
-      <w:r>
-        <w:rPr>
-          <w:rFonts w:ascii="Times New Roman" w:hAnsi="Times New Roman" w:cs="Times New Roman"/>
-          <w:sz w:val="24"/>
-          <w:szCs w:val="24"/>
-        </w:rPr>
-        <w:t xml:space="preserve"> (4</w:t>
+      <w:r>
+        <w:rPr>
+          <w:rFonts w:ascii="Times New Roman" w:hAnsi="Times New Roman" w:cs="Times New Roman"/>
+          <w:sz w:val="24"/>
+          <w:szCs w:val="24"/>
+        </w:rPr>
+        <w:t>decimatedData (4</w:t>
       </w:r>
       <w:r>
         <w:rPr>
@@ -2201,25 +2098,7 @@
           <w:sz w:val="24"/>
           <w:szCs w:val="24"/>
         </w:rPr>
-        <w:t xml:space="preserve">EEG data in </w:t>
-      </w:r>
-      <w:proofErr w:type="spellStart"/>
-      <w:r>
-        <w:rPr>
-          <w:rFonts w:ascii="Times New Roman" w:hAnsi="Times New Roman" w:cs="Times New Roman"/>
-          <w:sz w:val="24"/>
-          <w:szCs w:val="24"/>
-        </w:rPr>
-        <w:t>cleanData</w:t>
-      </w:r>
-      <w:proofErr w:type="spellEnd"/>
-      <w:r>
-        <w:rPr>
-          <w:rFonts w:ascii="Times New Roman" w:hAnsi="Times New Roman" w:cs="Times New Roman"/>
-          <w:sz w:val="24"/>
-          <w:szCs w:val="24"/>
-        </w:rPr>
-        <w:t xml:space="preserve"> was decimated </w:t>
+        <w:t xml:space="preserve">EEG data in cleanData was decimated </w:t>
       </w:r>
       <w:r>
         <w:rPr>
@@ -2234,53 +2113,37 @@
           <w:rFonts w:ascii="Times New Roman" w:hAnsi="Times New Roman" w:cs="Times New Roman"/>
           <w:sz w:val="24"/>
           <w:szCs w:val="24"/>
-        </w:rPr>
-        <w:t xml:space="preserve">Available </w:t>
-      </w:r>
-      <w:r>
-        <w:rPr>
-          <w:rFonts w:ascii="Times New Roman" w:hAnsi="Times New Roman" w:cs="Times New Roman"/>
-          <w:sz w:val="24"/>
-          <w:szCs w:val="24"/>
-        </w:rPr>
-        <w:t xml:space="preserve">in </w:t>
-      </w:r>
-      <w:proofErr w:type="spellStart"/>
-      <w:r>
-        <w:rPr>
-          <w:rFonts w:ascii="Times New Roman" w:hAnsi="Times New Roman" w:cs="Times New Roman"/>
-          <w:sz w:val="24"/>
-          <w:szCs w:val="24"/>
-        </w:rPr>
-        <w:t>TLSAEEG</w:t>
-      </w:r>
-      <w:r>
-        <w:rPr>
-          <w:rFonts w:ascii="Times New Roman" w:hAnsi="Times New Roman" w:cs="Times New Roman"/>
-          <w:sz w:val="24"/>
-          <w:szCs w:val="24"/>
-        </w:rPr>
-        <w:t>Project</w:t>
-      </w:r>
-      <w:proofErr w:type="spellEnd"/>
-      <w:r>
-        <w:rPr>
-          <w:rFonts w:ascii="Times New Roman" w:hAnsi="Times New Roman" w:cs="Times New Roman"/>
-          <w:sz w:val="24"/>
-          <w:szCs w:val="24"/>
-        </w:rPr>
-        <w:t>/</w:t>
-      </w:r>
-      <w:proofErr w:type="spellStart"/>
-      <w:r>
-        <w:rPr>
-          <w:rFonts w:ascii="Times New Roman" w:hAnsi="Times New Roman" w:cs="Times New Roman"/>
-          <w:sz w:val="24"/>
-          <w:szCs w:val="24"/>
-        </w:rPr>
-        <w:t>decimatedData</w:t>
-      </w:r>
-      <w:proofErr w:type="spellEnd"/>
+          <w:highlight w:val="yellow"/>
+        </w:rPr>
+        <w:t>This dataset is freely available here:</w:t>
+      </w:r>
+      <w:r>
+        <w:rPr>
+          <w:rFonts w:ascii="Times New Roman" w:hAnsi="Times New Roman" w:cs="Times New Roman"/>
+          <w:sz w:val="24"/>
+          <w:szCs w:val="24"/>
+        </w:rPr>
+        <w:t xml:space="preserve"> </w:t>
+      </w:r>
+      <w:hyperlink r:id="rId9" w:history="1">
+        <w:r>
+          <w:rPr>
+            <w:rStyle w:val="Hyperlink"/>
+          </w:rPr>
+          <w:t>https://osf.io/ebryn/</w:t>
+        </w:r>
+      </w:hyperlink>
+      <w:r>
+        <w:t xml:space="preserve">. </w:t>
+      </w:r>
+      <w:r>
+        <w:rPr>
+          <w:rFonts w:ascii="Times New Roman" w:hAnsi="Times New Roman" w:cs="Times New Roman"/>
+          <w:sz w:val="24"/>
+          <w:szCs w:val="24"/>
+        </w:rPr>
+        <w:t>The decimated data should be kept in the parent folder where the programs in this folder are kept. For example, if the programs are in X/TLSAEEGProjectPrograms, then the decimated data should be kept in X/decimatedData.</w:t>
+      </w:r>
     </w:p>
     <w:p>
       <w:pPr>
@@ -2296,7 +2159,6 @@
           <w:szCs w:val="24"/>
         </w:rPr>
       </w:pPr>
-      <w:proofErr w:type="spellStart"/>
       <w:r>
         <w:rPr>
           <w:rFonts w:ascii="Times New Roman" w:hAnsi="Times New Roman" w:cs="Times New Roman"/>
@@ -2319,16 +2181,7 @@
           <w:sz w:val="24"/>
           <w:szCs w:val="24"/>
         </w:rPr>
-        <w:t>Data</w:t>
-      </w:r>
-      <w:proofErr w:type="spellEnd"/>
-      <w:r>
-        <w:rPr>
-          <w:rFonts w:ascii="Times New Roman" w:hAnsi="Times New Roman" w:cs="Times New Roman"/>
-          <w:sz w:val="24"/>
-          <w:szCs w:val="24"/>
-        </w:rPr>
-        <w:t>:</w:t>
+        <w:t>Data:</w:t>
       </w:r>
       <w:r>
         <w:rPr>
@@ -2357,6 +2210,7 @@
     </w:p>
     <w:p>
       <w:pPr>
+        <w:pStyle w:val="ListParagraph"/>
         <w:jc w:val="both"/>
         <w:rPr>
           <w:rFonts w:ascii="Times New Roman" w:hAnsi="Times New Roman" w:cs="Times New Roman"/>
@@ -2403,23 +2257,13 @@
         </w:rPr>
         <w:t xml:space="preserve">a </w:t>
       </w:r>
-      <w:proofErr w:type="spellStart"/>
-      <w:r>
-        <w:rPr>
-          <w:rFonts w:ascii="Times New Roman" w:hAnsi="Times New Roman" w:cs="Times New Roman"/>
-          <w:sz w:val="24"/>
-          <w:szCs w:val="24"/>
-        </w:rPr>
-        <w:t>commonAnalysisCodes</w:t>
-      </w:r>
-      <w:proofErr w:type="spellEnd"/>
-      <w:r>
-        <w:rPr>
-          <w:rFonts w:ascii="Times New Roman" w:hAnsi="Times New Roman" w:cs="Times New Roman"/>
-          <w:sz w:val="24"/>
-          <w:szCs w:val="24"/>
-        </w:rPr>
-        <w:t xml:space="preserve"> </w:t>
+      <w:r>
+        <w:rPr>
+          <w:rFonts w:ascii="Times New Roman" w:hAnsi="Times New Roman" w:cs="Times New Roman"/>
+          <w:sz w:val="24"/>
+          <w:szCs w:val="24"/>
+        </w:rPr>
+        <w:t xml:space="preserve">commonAnalysisCodes </w:t>
       </w:r>
       <w:r>
         <w:rPr>
@@ -2467,62 +2311,16 @@
           <w:sz w:val="24"/>
           <w:szCs w:val="24"/>
         </w:rPr>
-        <w:t xml:space="preserve">must be added to </w:t>
-      </w:r>
-      <w:proofErr w:type="spellStart"/>
-      <w:r>
-        <w:rPr>
-          <w:rFonts w:ascii="Times New Roman" w:hAnsi="Times New Roman" w:cs="Times New Roman"/>
-          <w:sz w:val="24"/>
-          <w:szCs w:val="24"/>
-        </w:rPr>
-        <w:t>Matlab’s</w:t>
-      </w:r>
-      <w:proofErr w:type="spellEnd"/>
-      <w:r>
-        <w:rPr>
-          <w:rFonts w:ascii="Times New Roman" w:hAnsi="Times New Roman" w:cs="Times New Roman"/>
-          <w:sz w:val="24"/>
-          <w:szCs w:val="24"/>
-        </w:rPr>
-        <w:t xml:space="preserve"> path. Also included is a file to</w:t>
-      </w:r>
-      <w:r>
-        <w:rPr>
-          <w:rFonts w:ascii="Times New Roman" w:hAnsi="Times New Roman" w:cs="Times New Roman"/>
-          <w:sz w:val="24"/>
-          <w:szCs w:val="24"/>
-        </w:rPr>
-        <w:t xml:space="preserve"> generate </w:t>
-      </w:r>
-      <w:proofErr w:type="spellStart"/>
-      <w:r>
-        <w:rPr>
-          <w:rFonts w:ascii="Times New Roman" w:hAnsi="Times New Roman" w:cs="Times New Roman"/>
-          <w:sz w:val="24"/>
-          <w:szCs w:val="24"/>
-        </w:rPr>
-        <w:t>decimatedData</w:t>
-      </w:r>
-      <w:proofErr w:type="spellEnd"/>
-      <w:r>
-        <w:rPr>
-          <w:rFonts w:ascii="Times New Roman" w:hAnsi="Times New Roman" w:cs="Times New Roman"/>
-          <w:sz w:val="24"/>
-          <w:szCs w:val="24"/>
-        </w:rPr>
-        <w:t xml:space="preserve"> from </w:t>
-      </w:r>
-      <w:proofErr w:type="spellStart"/>
-      <w:r>
-        <w:rPr>
-          <w:rFonts w:ascii="Times New Roman" w:hAnsi="Times New Roman" w:cs="Times New Roman"/>
-          <w:sz w:val="24"/>
-          <w:szCs w:val="24"/>
-        </w:rPr>
-        <w:t>cleanData</w:t>
-      </w:r>
-      <w:proofErr w:type="spellEnd"/>
+        <w:t>must be added to Matlab’s path. Also included is a file to</w:t>
+      </w:r>
+      <w:r>
+        <w:rPr>
+          <w:rFonts w:ascii="Times New Roman" w:hAnsi="Times New Roman" w:cs="Times New Roman"/>
+          <w:sz w:val="24"/>
+          <w:szCs w:val="24"/>
+        </w:rPr>
+        <w:t xml:space="preserve"> generate decimatedData from cleanData</w:t>
+      </w:r>
       <w:r>
         <w:rPr>
           <w:rFonts w:ascii="Times New Roman" w:hAnsi="Times New Roman" w:cs="Times New Roman"/>
@@ -2545,25 +2343,7 @@
           <w:sz w:val="24"/>
           <w:szCs w:val="24"/>
         </w:rPr>
-        <w:t xml:space="preserve">you have access to </w:t>
-      </w:r>
-      <w:proofErr w:type="spellStart"/>
-      <w:r>
-        <w:rPr>
-          <w:rFonts w:ascii="Times New Roman" w:hAnsi="Times New Roman" w:cs="Times New Roman"/>
-          <w:sz w:val="24"/>
-          <w:szCs w:val="24"/>
-        </w:rPr>
-        <w:t>cleanData</w:t>
-      </w:r>
-      <w:proofErr w:type="spellEnd"/>
-      <w:r>
-        <w:rPr>
-          <w:rFonts w:ascii="Times New Roman" w:hAnsi="Times New Roman" w:cs="Times New Roman"/>
-          <w:sz w:val="24"/>
-          <w:szCs w:val="24"/>
-        </w:rPr>
-        <w:t xml:space="preserve">), </w:t>
+        <w:t xml:space="preserve">you have access to cleanData), </w:t>
       </w:r>
       <w:r>
         <w:rPr>
@@ -2579,44 +2359,16 @@
           <w:sz w:val="24"/>
           <w:szCs w:val="24"/>
         </w:rPr>
-        <w:t xml:space="preserve"> </w:t>
-      </w:r>
-      <w:proofErr w:type="spellStart"/>
-      <w:r>
-        <w:rPr>
-          <w:rFonts w:ascii="Times New Roman" w:hAnsi="Times New Roman" w:cs="Times New Roman"/>
-          <w:sz w:val="24"/>
-          <w:szCs w:val="24"/>
-        </w:rPr>
-        <w:t>decimate</w:t>
-      </w:r>
-      <w:r>
-        <w:rPr>
-          <w:rFonts w:ascii="Times New Roman" w:hAnsi="Times New Roman" w:cs="Times New Roman"/>
-          <w:sz w:val="24"/>
-          <w:szCs w:val="24"/>
-        </w:rPr>
-        <w:t>AndSaveDataFromCleanData</w:t>
-      </w:r>
-      <w:proofErr w:type="spellEnd"/>
-      <w:r>
-        <w:rPr>
-          <w:rFonts w:ascii="Times New Roman" w:hAnsi="Times New Roman" w:cs="Times New Roman"/>
-          <w:sz w:val="24"/>
-          <w:szCs w:val="24"/>
-        </w:rPr>
-        <w:t xml:space="preserve"> in </w:t>
-      </w:r>
-      <w:proofErr w:type="spellStart"/>
-      <w:r>
-        <w:rPr>
-          <w:rFonts w:ascii="Times New Roman" w:hAnsi="Times New Roman" w:cs="Times New Roman"/>
-          <w:sz w:val="24"/>
-          <w:szCs w:val="24"/>
-        </w:rPr>
-        <w:t>informationFiles</w:t>
-      </w:r>
-      <w:proofErr w:type="spellEnd"/>
+        <w:t xml:space="preserve"> decimate</w:t>
+      </w:r>
+      <w:r>
+        <w:rPr>
+          <w:rFonts w:ascii="Times New Roman" w:hAnsi="Times New Roman" w:cs="Times New Roman"/>
+          <w:sz w:val="24"/>
+          <w:szCs w:val="24"/>
+        </w:rPr>
+        <w:t>AndSaveDataFromCleanData in informationFiles</w:t>
+      </w:r>
       <w:r>
         <w:rPr>
           <w:rFonts w:ascii="Times New Roman" w:hAnsi="Times New Roman" w:cs="Times New Roman"/>
@@ -2664,80 +2416,24 @@
           <w:sz w:val="24"/>
           <w:szCs w:val="24"/>
         </w:rPr>
-        <w:t xml:space="preserve">To generate </w:t>
-      </w:r>
-      <w:proofErr w:type="spellStart"/>
-      <w:r>
-        <w:rPr>
-          <w:rFonts w:ascii="Times New Roman" w:hAnsi="Times New Roman" w:cs="Times New Roman"/>
-          <w:sz w:val="24"/>
-          <w:szCs w:val="24"/>
-        </w:rPr>
-        <w:t>analyzedData</w:t>
-      </w:r>
-      <w:proofErr w:type="spellEnd"/>
-      <w:r>
-        <w:rPr>
-          <w:rFonts w:ascii="Times New Roman" w:hAnsi="Times New Roman" w:cs="Times New Roman"/>
-          <w:sz w:val="24"/>
-          <w:szCs w:val="24"/>
-        </w:rPr>
-        <w:t xml:space="preserve"> from </w:t>
-      </w:r>
-      <w:proofErr w:type="spellStart"/>
-      <w:r>
-        <w:rPr>
-          <w:rFonts w:ascii="Times New Roman" w:hAnsi="Times New Roman" w:cs="Times New Roman"/>
-          <w:sz w:val="24"/>
-          <w:szCs w:val="24"/>
-        </w:rPr>
-        <w:t>decimatedData</w:t>
-      </w:r>
-      <w:proofErr w:type="spellEnd"/>
-      <w:r>
-        <w:rPr>
-          <w:rFonts w:ascii="Times New Roman" w:hAnsi="Times New Roman" w:cs="Times New Roman"/>
-          <w:sz w:val="24"/>
-          <w:szCs w:val="24"/>
-        </w:rPr>
-        <w:t xml:space="preserve"> (if you have access to </w:t>
-      </w:r>
-      <w:proofErr w:type="spellStart"/>
-      <w:r>
-        <w:rPr>
-          <w:rFonts w:ascii="Times New Roman" w:hAnsi="Times New Roman" w:cs="Times New Roman"/>
-          <w:sz w:val="24"/>
-          <w:szCs w:val="24"/>
-        </w:rPr>
-        <w:t>decimatedData</w:t>
-      </w:r>
-      <w:proofErr w:type="spellEnd"/>
-      <w:r>
-        <w:rPr>
-          <w:rFonts w:ascii="Times New Roman" w:hAnsi="Times New Roman" w:cs="Times New Roman"/>
-          <w:sz w:val="24"/>
-          <w:szCs w:val="24"/>
-        </w:rPr>
-        <w:t>)</w:t>
-      </w:r>
-      <w:r>
-        <w:rPr>
-          <w:rFonts w:ascii="Times New Roman" w:hAnsi="Times New Roman" w:cs="Times New Roman"/>
-          <w:sz w:val="24"/>
-          <w:szCs w:val="24"/>
-        </w:rPr>
-        <w:t xml:space="preserve">, run </w:t>
-      </w:r>
-      <w:proofErr w:type="spellStart"/>
-      <w:r>
-        <w:rPr>
-          <w:rFonts w:ascii="Times New Roman" w:hAnsi="Times New Roman" w:cs="Times New Roman"/>
-          <w:sz w:val="24"/>
-          <w:szCs w:val="24"/>
-        </w:rPr>
-        <w:t>runAnalyseAndSaveValuesIndividualSubject</w:t>
-      </w:r>
-      <w:proofErr w:type="spellEnd"/>
+        <w:t>To generate analyzedData from decimatedData</w:t>
+      </w:r>
+      <w:r>
+        <w:rPr>
+          <w:rFonts w:ascii="Times New Roman" w:hAnsi="Times New Roman" w:cs="Times New Roman"/>
+          <w:sz w:val="24"/>
+          <w:szCs w:val="24"/>
+        </w:rPr>
+        <w:t xml:space="preserve"> (if you have access to decimatedData)</w:t>
+      </w:r>
+      <w:r>
+        <w:rPr>
+          <w:rFonts w:ascii="Times New Roman" w:hAnsi="Times New Roman" w:cs="Times New Roman"/>
+          <w:sz w:val="24"/>
+          <w:szCs w:val="24"/>
+        </w:rPr>
+        <w:t>, run runAnalyseAndSaveValuesIndividualSubject</w:t>
+      </w:r>
       <w:r>
         <w:rPr>
           <w:rFonts w:ascii="Times New Roman" w:hAnsi="Times New Roman" w:cs="Times New Roman"/>
@@ -2767,42 +2463,25 @@
           <w:sz w:val="24"/>
           <w:szCs w:val="24"/>
         </w:rPr>
-        <w:t xml:space="preserve">To display the results, run </w:t>
-      </w:r>
-      <w:proofErr w:type="spellStart"/>
-      <w:r>
-        <w:rPr>
-          <w:rFonts w:ascii="Times New Roman" w:hAnsi="Times New Roman" w:cs="Times New Roman"/>
-          <w:sz w:val="24"/>
-          <w:szCs w:val="24"/>
-        </w:rPr>
-        <w:t>runDisplayData</w:t>
-      </w:r>
-      <w:proofErr w:type="spellEnd"/>
-      <w:r>
-        <w:rPr>
-          <w:rFonts w:ascii="Times New Roman" w:hAnsi="Times New Roman" w:cs="Times New Roman"/>
-          <w:sz w:val="24"/>
-          <w:szCs w:val="24"/>
-        </w:rPr>
-        <w:t>.</w:t>
-      </w:r>
-    </w:p>
-    <w:p>
-      <w:pPr>
-        <w:jc w:val="both"/>
-        <w:rPr>
-          <w:rFonts w:ascii="Times New Roman" w:hAnsi="Times New Roman" w:cs="Times New Roman"/>
-          <w:sz w:val="24"/>
-          <w:szCs w:val="24"/>
-        </w:rPr>
-      </w:pPr>
-      <w:r>
-        <w:rPr>
-          <w:rFonts w:ascii="Times New Roman" w:hAnsi="Times New Roman" w:cs="Times New Roman"/>
-          <w:sz w:val="24"/>
-          <w:szCs w:val="24"/>
-        </w:rPr>
+        <w:t>To display the results, run runDisplayData.</w:t>
+      </w:r>
+    </w:p>
+    <w:p>
+      <w:pPr>
+        <w:jc w:val="both"/>
+        <w:rPr>
+          <w:rFonts w:ascii="Times New Roman" w:hAnsi="Times New Roman" w:cs="Times New Roman"/>
+          <w:sz w:val="24"/>
+          <w:szCs w:val="24"/>
+        </w:rPr>
+      </w:pPr>
+      <w:r>
+        <w:rPr>
+          <w:rFonts w:ascii="Times New Roman" w:hAnsi="Times New Roman" w:cs="Times New Roman"/>
+          <w:sz w:val="24"/>
+          <w:szCs w:val="24"/>
+        </w:rPr>
+        <w:lastRenderedPageBreak/>
         <w:t>In addition, t</w:t>
       </w:r>
       <w:r>
@@ -2827,25 +2506,15 @@
           <w:szCs w:val="24"/>
         </w:rPr>
       </w:pPr>
-      <w:proofErr w:type="spellStart"/>
-      <w:r>
-        <w:rPr>
-          <w:rFonts w:ascii="Times New Roman" w:hAnsi="Times New Roman" w:cs="Times New Roman"/>
-          <w:sz w:val="24"/>
-          <w:szCs w:val="24"/>
-        </w:rPr>
-        <w:t>CommonPrograms</w:t>
-      </w:r>
-      <w:proofErr w:type="spellEnd"/>
-      <w:r>
-        <w:rPr>
-          <w:rFonts w:ascii="Times New Roman" w:hAnsi="Times New Roman" w:cs="Times New Roman"/>
-          <w:sz w:val="24"/>
-          <w:szCs w:val="24"/>
-        </w:rPr>
-        <w:t xml:space="preserve">: </w:t>
-      </w:r>
-      <w:hyperlink r:id="rId9" w:history="1">
+      <w:r>
+        <w:rPr>
+          <w:rFonts w:ascii="Times New Roman" w:hAnsi="Times New Roman" w:cs="Times New Roman"/>
+          <w:sz w:val="24"/>
+          <w:szCs w:val="24"/>
+        </w:rPr>
+        <w:t xml:space="preserve">CommonPrograms: </w:t>
+      </w:r>
+      <w:hyperlink r:id="rId10" w:history="1">
         <w:r>
           <w:rPr>
             <w:rStyle w:val="Hyperlink"/>
@@ -2862,25 +2531,7 @@
           <w:sz w:val="24"/>
           <w:szCs w:val="24"/>
         </w:rPr>
-        <w:t xml:space="preserve">. The common programs used in all projects in </w:t>
-      </w:r>
-      <w:proofErr w:type="spellStart"/>
-      <w:r>
-        <w:rPr>
-          <w:rFonts w:ascii="Times New Roman" w:hAnsi="Times New Roman" w:cs="Times New Roman"/>
-          <w:sz w:val="24"/>
-          <w:szCs w:val="24"/>
-        </w:rPr>
-        <w:t>RayLab</w:t>
-      </w:r>
-      <w:proofErr w:type="spellEnd"/>
-      <w:r>
-        <w:rPr>
-          <w:rFonts w:ascii="Times New Roman" w:hAnsi="Times New Roman" w:cs="Times New Roman"/>
-          <w:sz w:val="24"/>
-          <w:szCs w:val="24"/>
-        </w:rPr>
-        <w:t>.</w:t>
+        <w:t>. The common programs used in all projects in RayLab.</w:t>
       </w:r>
     </w:p>
     <w:p>
@@ -2902,10 +2553,9 @@
           <w:sz w:val="24"/>
           <w:szCs w:val="24"/>
         </w:rPr>
-        <w:lastRenderedPageBreak/>
         <w:t xml:space="preserve">Montages: </w:t>
       </w:r>
-      <w:hyperlink r:id="rId10" w:history="1">
+      <w:hyperlink r:id="rId11" w:history="1">
         <w:r>
           <w:rPr>
             <w:rStyle w:val="Hyperlink"/>
@@ -2924,7 +2574,7 @@
         </w:rPr>
         <w:t xml:space="preserve"> or </w:t>
       </w:r>
-      <w:hyperlink r:id="rId11" w:history="1">
+      <w:hyperlink r:id="rId12" w:history="1">
         <w:r>
           <w:rPr>
             <w:rStyle w:val="Hyperlink"/>
@@ -2975,25 +2625,7 @@
           <w:sz w:val="24"/>
           <w:szCs w:val="24"/>
         </w:rPr>
-        <w:t xml:space="preserve"> must on your </w:t>
-      </w:r>
-      <w:proofErr w:type="spellStart"/>
-      <w:r>
-        <w:rPr>
-          <w:rFonts w:ascii="Times New Roman" w:hAnsi="Times New Roman" w:cs="Times New Roman"/>
-          <w:sz w:val="24"/>
-          <w:szCs w:val="24"/>
-        </w:rPr>
-        <w:t>Matlab</w:t>
-      </w:r>
-      <w:proofErr w:type="spellEnd"/>
-      <w:r>
-        <w:rPr>
-          <w:rFonts w:ascii="Times New Roman" w:hAnsi="Times New Roman" w:cs="Times New Roman"/>
-          <w:sz w:val="24"/>
-          <w:szCs w:val="24"/>
-        </w:rPr>
-        <w:t xml:space="preserve"> path.</w:t>
+        <w:t xml:space="preserve"> must on your Matlab path.</w:t>
       </w:r>
     </w:p>
     <w:sectPr>
@@ -3007,7 +2639,7 @@
 </file>
 
 <file path=word/numbering.xml><?xml version="1.0" encoding="utf-8"?>
-<w:numbering xmlns:wpc="http://schemas.microsoft.com/office/word/2010/wordprocessingCanvas" xmlns:cx="http://schemas.microsoft.com/office/drawing/2014/chartex" xmlns:cx1="http://schemas.microsoft.com/office/drawing/2015/9/8/chartex" xmlns:cx2="http://schemas.microsoft.com/office/drawing/2015/10/21/chartex" xmlns:cx3="http://schemas.microsoft.com/office/drawing/2016/5/9/chartex" xmlns:cx4="http://schemas.microsoft.com/office/drawing/2016/5/10/chartex" xmlns:cx5="http://schemas.microsoft.com/office/drawing/2016/5/11/chartex" xmlns:cx6="http://schemas.microsoft.com/office/drawing/2016/5/12/chartex" xmlns:cx7="http://schemas.microsoft.com/office/drawing/2016/5/13/chartex" xmlns:cx8="http://schemas.microsoft.com/office/drawing/2016/5/14/chartex" xmlns:mc="http://schemas.openxmlformats.org/markup-compatibility/2006" xmlns:aink="http://schemas.microsoft.com/office/drawing/2016/ink" xmlns:am3d="http://schemas.microsoft.com/office/drawing/2017/model3d" xmlns:o="urn:schemas-microsoft-com:office:office" xmlns:r="http://schemas.openxmlformats.org/officeDocument/2006/relationships" xmlns:m="http://schemas.openxmlformats.org/officeDocument/2006/math" xmlns:v="urn:schemas-microsoft-com:vml" xmlns:wp14="http://schemas.microsoft.com/office/word/2010/wordprocessingDrawing" xmlns:wp="http://schemas.openxmlformats.org/drawingml/2006/wordprocessingDrawing" xmlns:w10="urn:schemas-microsoft-com:office:word" xmlns:w="http://schemas.openxmlformats.org/wordprocessingml/2006/main" xmlns:w14="http://schemas.microsoft.com/office/word/2010/wordml" xmlns:w15="http://schemas.microsoft.com/office/word/2012/wordml" xmlns:w16cex="http://schemas.microsoft.com/office/word/2018/wordml/cex" xmlns:w16cid="http://schemas.microsoft.com/office/word/2016/wordml/cid" xmlns:w16="http://schemas.microsoft.com/office/word/2018/wordml" xmlns:w16sdtdh="http://schemas.microsoft.com/office/word/2020/wordml/sdtdatahash" xmlns:w16se="http://schemas.microsoft.com/office/word/2015/wordml/symex" xmlns:wpg="http://schemas.microsoft.com/office/word/2010/wordprocessingGroup" xmlns:wpi="http://schemas.microsoft.com/office/word/2010/wordprocessingInk" xmlns:wne="http://schemas.microsoft.com/office/word/2006/wordml" xmlns:wps="http://schemas.microsoft.com/office/word/2010/wordprocessingShape" mc:Ignorable="w14 w15 w16se w16cid w16 w16cex w16sdtdh wp14">
+<w:numbering xmlns:wpc="http://schemas.microsoft.com/office/word/2010/wordprocessingCanvas" xmlns:cx="http://schemas.microsoft.com/office/drawing/2014/chartex" xmlns:cx1="http://schemas.microsoft.com/office/drawing/2015/9/8/chartex" xmlns:cx2="http://schemas.microsoft.com/office/drawing/2015/10/21/chartex" xmlns:cx3="http://schemas.microsoft.com/office/drawing/2016/5/9/chartex" xmlns:cx4="http://schemas.microsoft.com/office/drawing/2016/5/10/chartex" xmlns:cx5="http://schemas.microsoft.com/office/drawing/2016/5/11/chartex" xmlns:cx6="http://schemas.microsoft.com/office/drawing/2016/5/12/chartex" xmlns:cx7="http://schemas.microsoft.com/office/drawing/2016/5/13/chartex" xmlns:cx8="http://schemas.microsoft.com/office/drawing/2016/5/14/chartex" xmlns:mc="http://schemas.openxmlformats.org/markup-compatibility/2006" xmlns:aink="http://schemas.microsoft.com/office/drawing/2016/ink" xmlns:am3d="http://schemas.microsoft.com/office/drawing/2017/model3d" xmlns:o="urn:schemas-microsoft-com:office:office" xmlns:oel="http://schemas.microsoft.com/office/2019/extlst" xmlns:r="http://schemas.openxmlformats.org/officeDocument/2006/relationships" xmlns:m="http://schemas.openxmlformats.org/officeDocument/2006/math" xmlns:v="urn:schemas-microsoft-com:vml" xmlns:wp14="http://schemas.microsoft.com/office/word/2010/wordprocessingDrawing" xmlns:wp="http://schemas.openxmlformats.org/drawingml/2006/wordprocessingDrawing" xmlns:w10="urn:schemas-microsoft-com:office:word" xmlns:w="http://schemas.openxmlformats.org/wordprocessingml/2006/main" xmlns:w14="http://schemas.microsoft.com/office/word/2010/wordml" xmlns:w15="http://schemas.microsoft.com/office/word/2012/wordml" xmlns:w16cex="http://schemas.microsoft.com/office/word/2018/wordml/cex" xmlns:w16cid="http://schemas.microsoft.com/office/word/2016/wordml/cid" xmlns:w16="http://schemas.microsoft.com/office/word/2018/wordml" xmlns:w16sdtdh="http://schemas.microsoft.com/office/word/2020/wordml/sdtdatahash" xmlns:w16se="http://schemas.microsoft.com/office/word/2015/wordml/symex" xmlns:wpg="http://schemas.microsoft.com/office/word/2010/wordprocessingGroup" xmlns:wpi="http://schemas.microsoft.com/office/word/2010/wordprocessingInk" xmlns:wne="http://schemas.microsoft.com/office/word/2006/wordml" xmlns:wps="http://schemas.microsoft.com/office/word/2010/wordprocessingShape" mc:Ignorable="w14 w15 w16se w16cid w16 w16cex w16sdtdh wp14">
   <w:abstractNum w:abstractNumId="0" w15:restartNumberingAfterBreak="0">
     <w:nsid w:val="02D67DA8"/>
     <w:multiLevelType w:val="hybridMultilevel"/>
@@ -3799,31 +3431,31 @@
       </w:pPr>
     </w:lvl>
   </w:abstractNum>
-  <w:num w:numId="1">
+  <w:num w:numId="1" w16cid:durableId="885412154">
     <w:abstractNumId w:val="0"/>
   </w:num>
-  <w:num w:numId="2">
+  <w:num w:numId="2" w16cid:durableId="1202744887">
     <w:abstractNumId w:val="4"/>
   </w:num>
-  <w:num w:numId="3">
+  <w:num w:numId="3" w16cid:durableId="403141211">
     <w:abstractNumId w:val="8"/>
   </w:num>
-  <w:num w:numId="4">
+  <w:num w:numId="4" w16cid:durableId="643318906">
     <w:abstractNumId w:val="5"/>
   </w:num>
-  <w:num w:numId="5">
+  <w:num w:numId="5" w16cid:durableId="1582056133">
     <w:abstractNumId w:val="7"/>
   </w:num>
-  <w:num w:numId="6">
+  <w:num w:numId="6" w16cid:durableId="1933464574">
     <w:abstractNumId w:val="6"/>
   </w:num>
-  <w:num w:numId="7">
+  <w:num w:numId="7" w16cid:durableId="1772780372">
     <w:abstractNumId w:val="2"/>
   </w:num>
-  <w:num w:numId="8">
+  <w:num w:numId="8" w16cid:durableId="497231873">
     <w:abstractNumId w:val="1"/>
   </w:num>
-  <w:num w:numId="9">
+  <w:num w:numId="9" w16cid:durableId="1047679468">
     <w:abstractNumId w:val="3"/>
   </w:num>
 </w:numbering>
@@ -4619,6 +4251,12 @@
 </file>
 
 <file path=customXml/item1.xml><?xml version="1.0" encoding="utf-8"?>
+<p:properties xmlns:p="http://schemas.microsoft.com/office/2006/metadata/properties" xmlns:xsi="http://www.w3.org/2001/XMLSchema-instance" xmlns:pc="http://schemas.microsoft.com/office/infopath/2007/PartnerControls">
+  <documentManagement/>
+</p:properties>
+</file>
+
+<file path=customXml/item2.xml><?xml version="1.0" encoding="utf-8"?>
 <ct:contentTypeSchema xmlns:ct="http://schemas.microsoft.com/office/2006/metadata/contentType" xmlns:ma="http://schemas.microsoft.com/office/2006/metadata/properties/metaAttributes" ct:_="" ma:_="" ma:contentTypeName="Document" ma:contentTypeID="0x01010014F19C1116C6C5489793D917DD5F14BE" ma:contentTypeVersion="12" ma:contentTypeDescription="Create a new document." ma:contentTypeScope="" ma:versionID="ab6ff62f39e105793c9c5cbb9b7a8d1a">
   <xsd:schema xmlns:xsd="http://www.w3.org/2001/XMLSchema" xmlns:xs="http://www.w3.org/2001/XMLSchema" xmlns:p="http://schemas.microsoft.com/office/2006/metadata/properties" xmlns:ns3="d8b176ed-87de-4382-96ee-2079f3972cef" xmlns:ns4="0d775e74-30af-46a5-b7ff-ba1f018bbf77" targetNamespace="http://schemas.microsoft.com/office/2006/metadata/properties" ma:root="true" ma:fieldsID="68f084ce617ba2f2716e7a35150a16a8" ns3:_="" ns4:_="">
     <xsd:import namespace="d8b176ed-87de-4382-96ee-2079f3972cef"/>
@@ -4835,12 +4473,6 @@
 </ct:contentTypeSchema>
 </file>
 
-<file path=customXml/item2.xml><?xml version="1.0" encoding="utf-8"?>
-<p:properties xmlns:p="http://schemas.microsoft.com/office/2006/metadata/properties" xmlns:xsi="http://www.w3.org/2001/XMLSchema-instance" xmlns:pc="http://schemas.microsoft.com/office/infopath/2007/PartnerControls">
-  <documentManagement/>
-</p:properties>
-</file>
-
 <file path=customXml/item3.xml><?xml version="1.0" encoding="utf-8"?>
 <?mso-contentType ?>
 <FormTemplates xmlns="http://schemas.microsoft.com/sharepoint/v3/contenttype/forms">
@@ -4851,6 +4483,15 @@
 </file>
 
 <file path=customXml/itemProps1.xml><?xml version="1.0" encoding="utf-8"?>
+<ds:datastoreItem xmlns:ds="http://schemas.openxmlformats.org/officeDocument/2006/customXml" ds:itemID="{ADBE2178-F446-4AAB-A6A6-129B31867878}">
+  <ds:schemaRefs>
+    <ds:schemaRef ds:uri="http://schemas.microsoft.com/office/2006/metadata/properties"/>
+    <ds:schemaRef ds:uri="http://schemas.microsoft.com/office/infopath/2007/PartnerControls"/>
+  </ds:schemaRefs>
+</ds:datastoreItem>
+</file>
+
+<file path=customXml/itemProps2.xml><?xml version="1.0" encoding="utf-8"?>
 <ds:datastoreItem xmlns:ds="http://schemas.openxmlformats.org/officeDocument/2006/customXml" ds:itemID="{601C9AF4-654F-4F1B-8AC7-FF8AF9BE4D01}">
   <ds:schemaRefs>
     <ds:schemaRef ds:uri="http://schemas.microsoft.com/office/2006/metadata/contentType"/>
@@ -4869,15 +4510,6 @@
 </ds:datastoreItem>
 </file>
 
-<file path=customXml/itemProps2.xml><?xml version="1.0" encoding="utf-8"?>
-<ds:datastoreItem xmlns:ds="http://schemas.openxmlformats.org/officeDocument/2006/customXml" ds:itemID="{ADBE2178-F446-4AAB-A6A6-129B31867878}">
-  <ds:schemaRefs>
-    <ds:schemaRef ds:uri="http://schemas.microsoft.com/office/2006/metadata/properties"/>
-    <ds:schemaRef ds:uri="http://schemas.microsoft.com/office/infopath/2007/PartnerControls"/>
-  </ds:schemaRefs>
-</ds:datastoreItem>
-</file>
-
 <file path=customXml/itemProps3.xml><?xml version="1.0" encoding="utf-8"?>
 <ds:datastoreItem xmlns:ds="http://schemas.openxmlformats.org/officeDocument/2006/customXml" ds:itemID="{FE88FD89-821D-4166-AB3C-FBF8AEBFC64F}">
   <ds:schemaRefs>

</xml_diff>